<commit_message>
pripominky ke strategickemu planu
</commit_message>
<xml_diff>
--- a/spisy/2016/059-pripominky-strategicky-plan/pripominky-pirati.docx
+++ b/spisy/2016/059-pripominky-strategicky-plan/pripominky-pirati.docx
@@ -98,7 +98,7 @@
       <w:tblPr>
         <w:tblW w:w="9432" w:type="dxa"/>
         <w:jc w:val="left"/>
-        <w:tblInd w:w="-10" w:type="dxa"/>
+        <w:tblInd w:w="-15" w:type="dxa"/>
         <w:tblBorders>
           <w:top w:val="single" w:sz="4" w:space="0" w:color="000001"/>
           <w:left w:val="single" w:sz="4" w:space="0" w:color="000001"/>
@@ -107,7 +107,7 @@
         </w:tblBorders>
         <w:tblCellMar>
           <w:top w:w="0" w:type="dxa"/>
-          <w:left w:w="98" w:type="dxa"/>
+          <w:left w:w="93" w:type="dxa"/>
           <w:bottom w:w="0" w:type="dxa"/>
           <w:right w:w="108" w:type="dxa"/>
         </w:tblCellMar>
@@ -115,9 +115,9 @@
       <w:tblGrid>
         <w:gridCol w:w="1950"/>
         <w:gridCol w:w="3731"/>
-        <w:gridCol w:w="10"/>
+        <w:gridCol w:w="11"/>
         <w:gridCol w:w="1285"/>
-        <w:gridCol w:w="2455"/>
+        <w:gridCol w:w="2454"/>
       </w:tblGrid>
       <w:tr>
         <w:trPr/>
@@ -132,7 +132,7 @@
             </w:tcBorders>
             <w:shd w:fill="D9D9D9" w:val="clear"/>
             <w:tcMar>
-              <w:left w:w="98" w:type="dxa"/>
+              <w:left w:w="93" w:type="dxa"/>
             </w:tcMar>
           </w:tcPr>
           <w:p>
@@ -165,7 +165,7 @@
             </w:tcBorders>
             <w:shd w:fill="auto" w:val="clear"/>
             <w:tcMar>
-              <w:left w:w="98" w:type="dxa"/>
+              <w:left w:w="93" w:type="dxa"/>
             </w:tcMar>
           </w:tcPr>
           <w:p>
@@ -187,7 +187,7 @@
         </w:tc>
         <w:tc>
           <w:tcPr>
-            <w:tcW w:w="1295" w:type="dxa"/>
+            <w:tcW w:w="1296" w:type="dxa"/>
             <w:gridSpan w:val="2"/>
             <w:tcBorders>
               <w:top w:val="single" w:sz="4" w:space="0" w:color="000001"/>
@@ -197,7 +197,7 @@
             </w:tcBorders>
             <w:shd w:fill="D9D9D9" w:val="clear"/>
             <w:tcMar>
-              <w:left w:w="98" w:type="dxa"/>
+              <w:left w:w="93" w:type="dxa"/>
             </w:tcMar>
           </w:tcPr>
           <w:p>
@@ -221,7 +221,7 @@
         </w:tc>
         <w:tc>
           <w:tcPr>
-            <w:tcW w:w="2455" w:type="dxa"/>
+            <w:tcW w:w="2454" w:type="dxa"/>
             <w:tcBorders>
               <w:top w:val="single" w:sz="4" w:space="0" w:color="000001"/>
               <w:left w:val="single" w:sz="4" w:space="0" w:color="000001"/>
@@ -232,7 +232,7 @@
             </w:tcBorders>
             <w:shd w:fill="auto" w:val="clear"/>
             <w:tcMar>
-              <w:left w:w="98" w:type="dxa"/>
+              <w:left w:w="93" w:type="dxa"/>
             </w:tcMar>
           </w:tcPr>
           <w:p>
@@ -266,7 +266,7 @@
             </w:tcBorders>
             <w:shd w:fill="D9D9D9" w:val="clear"/>
             <w:tcMar>
-              <w:left w:w="98" w:type="dxa"/>
+              <w:left w:w="93" w:type="dxa"/>
             </w:tcMar>
           </w:tcPr>
           <w:p>
@@ -290,7 +290,7 @@
         </w:tc>
         <w:tc>
           <w:tcPr>
-            <w:tcW w:w="3741" w:type="dxa"/>
+            <w:tcW w:w="3742" w:type="dxa"/>
             <w:gridSpan w:val="2"/>
             <w:tcBorders>
               <w:top w:val="single" w:sz="4" w:space="0" w:color="000001"/>
@@ -300,7 +300,7 @@
             </w:tcBorders>
             <w:shd w:fill="auto" w:val="clear"/>
             <w:tcMar>
-              <w:left w:w="98" w:type="dxa"/>
+              <w:left w:w="93" w:type="dxa"/>
             </w:tcMar>
           </w:tcPr>
           <w:p>
@@ -322,10 +322,13 @@
         </w:tc>
         <w:tc>
           <w:tcPr>
-            <w:tcW w:w="3740" w:type="dxa"/>
+            <w:tcW w:w="3739" w:type="dxa"/>
             <w:gridSpan w:val="2"/>
             <w:tcBorders>
-              <w:left w:val="single" w:sz="4" w:space="0" w:color="000001"/>
+              <w:top w:val="single" w:sz="4" w:space="0" w:color="000001"/>
+              <w:left w:val="single" w:sz="4" w:space="0" w:color="000001"/>
+              <w:bottom w:val="single" w:sz="4" w:space="0" w:color="000001"/>
+              <w:insideH w:val="single" w:sz="4" w:space="0" w:color="000001"/>
             </w:tcBorders>
             <w:shd w:fill="auto" w:val="clear"/>
             <w:tcMar>
@@ -364,7 +367,7 @@
       <w:tblPr>
         <w:tblW w:w="9439" w:type="dxa"/>
         <w:jc w:val="left"/>
-        <w:tblInd w:w="-10" w:type="dxa"/>
+        <w:tblInd w:w="-15" w:type="dxa"/>
         <w:tblBorders>
           <w:top w:val="single" w:sz="4" w:space="0" w:color="000001"/>
           <w:left w:val="single" w:sz="4" w:space="0" w:color="000001"/>
@@ -373,7 +376,7 @@
         </w:tblBorders>
         <w:tblCellMar>
           <w:top w:w="0" w:type="dxa"/>
-          <w:left w:w="98" w:type="dxa"/>
+          <w:left w:w="93" w:type="dxa"/>
           <w:bottom w:w="0" w:type="dxa"/>
           <w:right w:w="108" w:type="dxa"/>
         </w:tblCellMar>
@@ -399,7 +402,7 @@
             </w:tcBorders>
             <w:shd w:fill="D9D9D9" w:val="clear"/>
             <w:tcMar>
-              <w:left w:w="98" w:type="dxa"/>
+              <w:left w:w="93" w:type="dxa"/>
             </w:tcMar>
           </w:tcPr>
           <w:p>
@@ -449,7 +452,7 @@
             </w:tcBorders>
             <w:shd w:fill="D9D9D9" w:val="clear"/>
             <w:tcMar>
-              <w:left w:w="98" w:type="dxa"/>
+              <w:left w:w="93" w:type="dxa"/>
             </w:tcMar>
           </w:tcPr>
           <w:p>
@@ -540,7 +543,7 @@
             </w:tcBorders>
             <w:shd w:fill="D9D9D9" w:val="clear"/>
             <w:tcMar>
-              <w:left w:w="98" w:type="dxa"/>
+              <w:left w:w="93" w:type="dxa"/>
             </w:tcMar>
           </w:tcPr>
           <w:p>
@@ -581,7 +584,7 @@
             </w:tcBorders>
             <w:shd w:fill="auto" w:val="clear"/>
             <w:tcMar>
-              <w:left w:w="98" w:type="dxa"/>
+              <w:left w:w="93" w:type="dxa"/>
             </w:tcMar>
           </w:tcPr>
           <w:p>
@@ -615,7 +618,7 @@
             </w:tcBorders>
             <w:shd w:fill="auto" w:val="clear"/>
             <w:tcMar>
-              <w:left w:w="98" w:type="dxa"/>
+              <w:left w:w="93" w:type="dxa"/>
             </w:tcMar>
           </w:tcPr>
           <w:p>
@@ -648,9 +651,42 @@
             </w:tcBorders>
             <w:shd w:fill="auto" w:val="clear"/>
             <w:tcMar>
-              <w:left w:w="98" w:type="dxa"/>
-            </w:tcMar>
-          </w:tcPr>
+              <w:left w:w="93" w:type="dxa"/>
+            </w:tcMar>
+          </w:tcPr>
+          <w:p>
+            <w:pPr>
+              <w:pStyle w:val="Normal"/>
+              <w:snapToGrid w:val="false"/>
+              <w:spacing w:lineRule="auto" w:line="240" w:before="0" w:after="0"/>
+              <w:jc w:val="both"/>
+              <w:rPr/>
+            </w:pPr>
+            <w:r>
+              <w:rPr>
+                <w:rFonts w:cs="Times New Roman" w:ascii="Times New Roman" w:hAnsi="Times New Roman"/>
+                <w:i w:val="false"/>
+                <w:iCs w:val="false"/>
+              </w:rPr>
+              <w:t xml:space="preserve">Fakt, že Strategický plán (dále jen „Plán) neobsahuje žádné termíny plnění a ani se nesnaží u jednotlivých strategických cílů/strategií/opatření odhadnout jejich finanční náročnost či zdroje financování, přičemž tyto zásadní záležitosti v plné míře ponechává na čtyřletých realizačních plánech a jednoletých prováděcích plánech, dle našeho názoru oslabuje význam Plánu, protože ten se tak stává pouze jakýmsi seznamem přání. Navíc vzhledem k tomu, že nebyla nijak hodnocena finanční náročnost navrhovaných aktivit, tak v současné době nevíme, zda jsme alespoň rámcově schopni Plán naplnit, což považujeme za nešťastné. Je totiž možné, že brzy zjistíme, že nejsme schopni Plán realizovat v plné šíři a potom se stejně budeme muset rozhodovat, co nakonec realizujeme a co ne. Proto by bylo vhodné dát do Plánu pouze takové aktivity, které jsou prioritní, a ne všechny, které </w:t>
+            </w:r>
+            <w:r>
+              <w:rPr>
+                <w:rFonts w:cs="Times New Roman" w:ascii="Times New Roman" w:hAnsi="Times New Roman"/>
+                <w:i w:val="false"/>
+                <w:iCs w:val="false"/>
+              </w:rPr>
+              <w:t>autory</w:t>
+            </w:r>
+            <w:r>
+              <w:rPr>
+                <w:rFonts w:cs="Times New Roman" w:ascii="Times New Roman" w:hAnsi="Times New Roman"/>
+                <w:i w:val="false"/>
+                <w:iCs w:val="false"/>
+              </w:rPr>
+              <w:t xml:space="preserve"> v jednotlivých oblastech napadly.</w:t>
+            </w:r>
+          </w:p>
           <w:p>
             <w:pPr>
               <w:pStyle w:val="Normal"/>
@@ -670,7 +706,55 @@
                 <w:i w:val="false"/>
                 <w:iCs w:val="false"/>
               </w:rPr>
-              <w:t>Fakt, že Strategický plán (dále jen „Plán) neobsahuje žádné termíny plnění a ani se nesnaží u jednotlivých strategických cílů/strategií/opatření odhadnout jejich finanční náročnost či zdroje financování, přičemž tyto zásadní záležitosti v plné míře ponechává na čtyřletých realizačních plánech a jednoletých prováděcích plánech, dle našeho názoru oslabuje význam Plánu, protože ten se tak stává pouze jakýmsi seznamem přání. Navíc vzhledem k tomu, že nebyla nijak hodnocena finanční náročnost navrhovaných aktivit, tak v současné době nevíme, zda jsme alespoň rámcově schopni Plán naplnit, což považujeme za nešťastné. Je totiž možné, že brzy zjistíme, že nejsme schopni Plán realizovat v plné šíři a potom se stejně budeme muset rozhodovat, co nakonec realizujeme a co ne. Proto by bylo vhodné dát do Plánu pouze takové aktivity, které jsou prioritní, a ne všechny, které tvůrce v jednotlivých oblastech napadly.</w:t>
+            </w:r>
+          </w:p>
+          <w:p>
+            <w:pPr>
+              <w:pStyle w:val="Normal"/>
+              <w:snapToGrid w:val="false"/>
+              <w:spacing w:lineRule="auto" w:line="240" w:before="0" w:after="0"/>
+              <w:jc w:val="both"/>
+              <w:rPr/>
+            </w:pPr>
+            <w:r>
+              <w:rPr>
+                <w:rFonts w:cs="Times New Roman" w:ascii="Times New Roman" w:hAnsi="Times New Roman"/>
+                <w:i w:val="false"/>
+                <w:iCs w:val="false"/>
+              </w:rPr>
+              <w:t>Obecně vesměs souhlasíme s prioritami Plánu, nicméně je v nich mnoho nekonkrétních formulací, které je možné vykládat různým způsobem. Pro jejich upřesnění by měly sloužit příklady aktivit, které ovšem ne vždy dostatečně vyjasní, co m</w:t>
+            </w:r>
+            <w:r>
+              <w:rPr>
+                <w:rFonts w:cs="Times New Roman" w:ascii="Times New Roman" w:hAnsi="Times New Roman"/>
+                <w:i w:val="false"/>
+                <w:iCs w:val="false"/>
+              </w:rPr>
+              <w:t>ěli</w:t>
+            </w:r>
+            <w:r>
+              <w:rPr>
+                <w:rFonts w:cs="Times New Roman" w:ascii="Times New Roman" w:hAnsi="Times New Roman"/>
+                <w:i w:val="false"/>
+                <w:iCs w:val="false"/>
+              </w:rPr>
+              <w:t xml:space="preserve"> auto</w:t>
+            </w:r>
+            <w:r>
+              <w:rPr>
+                <w:rFonts w:cs="Times New Roman" w:ascii="Times New Roman" w:hAnsi="Times New Roman"/>
+                <w:i w:val="false"/>
+                <w:iCs w:val="false"/>
+              </w:rPr>
+              <w:t>ři</w:t>
+            </w:r>
+            <w:r>
+              <w:rPr>
+                <w:rFonts w:cs="Times New Roman" w:ascii="Times New Roman" w:hAnsi="Times New Roman"/>
+                <w:i w:val="false"/>
+                <w:iCs w:val="false"/>
+              </w:rPr>
+              <w:t xml:space="preserve"> na mysli.</w:t>
             </w:r>
           </w:p>
           <w:p>
@@ -700,6 +784,39 @@
               <w:snapToGrid w:val="false"/>
               <w:spacing w:lineRule="auto" w:line="240" w:before="0" w:after="0"/>
               <w:jc w:val="both"/>
+              <w:rPr/>
+            </w:pPr>
+            <w:r>
+              <w:rPr>
+                <w:rFonts w:cs="Times New Roman" w:ascii="Times New Roman" w:hAnsi="Times New Roman"/>
+                <w:i w:val="false"/>
+                <w:iCs w:val="false"/>
+              </w:rPr>
+              <w:t xml:space="preserve">Chápeme, že příklady aktivit nejsou pro další implementaci Plánu závazné, přesto jim musíme vytknout, že jsou často značně nekonkrétní a potom se z nich stávají spíše programové teze, které vypovídají o tom, čeho chceme dosáhnout, ale jen velmi mlhavě o tom, jakým způsobem – což je na úrovni aktivit špatně. Plán se tak stává na jednu stranu více konsensuálním (každý si pod nekonkrétní formulací může představit to, co se mu líbí), ovšem za tu cenu, že později ho bude možné zneužít pro obhájení kroků, se kterými ne všichni, kdo Plán původně podpořili, souhlasí. V obecné rovině by například vždy, když je zmiňována podpora něčeho, mělo být upřesněno, jaký druh podpory se má na mysli – zda finanční, administrativní či nějaká jiná. Nechtěli bychom, aby výsledkem implementace Plánu bylo zavedení desítek nových grantových programů, </w:t>
+            </w:r>
+            <w:r>
+              <w:rPr>
+                <w:rFonts w:cs="Times New Roman" w:ascii="Times New Roman" w:hAnsi="Times New Roman"/>
+                <w:i w:val="false"/>
+                <w:iCs w:val="false"/>
+              </w:rPr>
+              <w:t>protože ty jednak navyšují objem běžných výdajů a jednak uhlídání účelnosti jednotlivých dotací je ve velkém množství značně obtížné</w:t>
+            </w:r>
+            <w:r>
+              <w:rPr>
+                <w:rFonts w:cs="Times New Roman" w:ascii="Times New Roman" w:hAnsi="Times New Roman"/>
+                <w:i w:val="false"/>
+                <w:iCs w:val="false"/>
+              </w:rPr>
+              <w:t>. Konkrétní příklady nekonkrétních aktivit uvedeme v další části, nicméně vzhledem k nezávaznosti aktivit se zaměříme pouze na ty, které považujeme za nejzásadnější.</w:t>
+            </w:r>
+          </w:p>
+          <w:p>
+            <w:pPr>
+              <w:pStyle w:val="Normal"/>
+              <w:snapToGrid w:val="false"/>
+              <w:spacing w:lineRule="auto" w:line="240" w:before="0" w:after="0"/>
+              <w:jc w:val="both"/>
               <w:rPr>
                 <w:rFonts w:ascii="Times New Roman" w:hAnsi="Times New Roman" w:cs="Times New Roman"/>
                 <w:i w:val="false"/>
@@ -713,7 +830,6 @@
                 <w:i w:val="false"/>
                 <w:iCs w:val="false"/>
               </w:rPr>
-              <w:t>Obecně vesměs souhlasíme s prioritami Plánu, nicméně je v nich mnoho nekonkrétních formulací, které je možné vykládat různým způsobem. Pro jejich upřesnění by měly sloužit příklady aktivit, které ovšem ne vždy dostatečně vyjasní, co má autor na mysli.</w:t>
             </w:r>
           </w:p>
           <w:p>
@@ -722,84 +838,39 @@
               <w:snapToGrid w:val="false"/>
               <w:spacing w:lineRule="auto" w:line="240" w:before="0" w:after="0"/>
               <w:jc w:val="both"/>
-              <w:rPr>
-                <w:rFonts w:ascii="Times New Roman" w:hAnsi="Times New Roman" w:cs="Times New Roman"/>
-                <w:i w:val="false"/>
+              <w:rPr/>
+            </w:pPr>
+            <w:r>
+              <w:rPr>
+                <w:rFonts w:cs="Times New Roman" w:ascii="Times New Roman" w:hAnsi="Times New Roman"/>
                 <w:i w:val="false"/>
                 <w:iCs w:val="false"/>
               </w:rPr>
-            </w:pPr>
+              <w:t xml:space="preserve">Za naprosto klíčový považujeme způsob implementace Plánu. Plně souhlasíme s tím, co navrhuje Plán, tedy aby se pravidelně vytvářely realizační a prováděcí plány, ve kterých by byly stanoveny konkrétní odpovědné osoby a termíny a které by se průběžně vyhodnocovaly. Projektové řízení se na úrovni hl. m. Prahy snažíme prosadit od </w:t>
+            </w:r>
             <w:r>
               <w:rPr>
                 <w:rFonts w:cs="Times New Roman" w:ascii="Times New Roman" w:hAnsi="Times New Roman"/>
                 <w:i w:val="false"/>
                 <w:iCs w:val="false"/>
               </w:rPr>
-            </w:r>
-          </w:p>
-          <w:p>
-            <w:pPr>
-              <w:pStyle w:val="Normal"/>
-              <w:snapToGrid w:val="false"/>
-              <w:spacing w:lineRule="auto" w:line="240" w:before="0" w:after="0"/>
-              <w:jc w:val="both"/>
-              <w:rPr>
-                <w:rFonts w:ascii="Times New Roman" w:hAnsi="Times New Roman" w:cs="Times New Roman"/>
-                <w:i w:val="false"/>
+              <w:t xml:space="preserve">chvíle </w:t>
+            </w:r>
+            <w:r>
+              <w:rPr>
+                <w:rFonts w:cs="Times New Roman" w:ascii="Times New Roman" w:hAnsi="Times New Roman"/>
                 <w:i w:val="false"/>
                 <w:iCs w:val="false"/>
               </w:rPr>
-            </w:pPr>
+              <w:t xml:space="preserve">našeho nástupu do funkcí. Doufáme, že tento záměr se podaří prosadit, a to nejen při realizaci Plánu, ale i při realizaci dalších strategií hl. m. Prahy (a že jich není málo). </w:t>
+            </w:r>
             <w:r>
               <w:rPr>
                 <w:rFonts w:cs="Times New Roman" w:ascii="Times New Roman" w:hAnsi="Times New Roman"/>
                 <w:i w:val="false"/>
                 <w:iCs w:val="false"/>
               </w:rPr>
-              <w:t>Chápeme, že příklady aktivit nejsou pro další implementaci Plánu závazné, přesto jim musíme vytknout, že jsou často značně nekonkrétní a potom se z nich stávají spíše programové teze, které vypovídají o tom, čeho chceme dosáhnout, ale jen velmi mlhavě o tom, jakým způsobem – což je na úrovni aktivit špatně. Plán se tak stává na jednu stranu více konsensuálním (každý si pod nekonkrétní formulací může představit to, co se mu líbí), ovšem za tu cenu, že později ho bude možné zneužít pro obhájení kroků, se kterými ne všichni, kdo Plán původně podpořili, souhlasí. V obecné rovině by například vždy, když je zmiňována podpora něčeho, mělo být upřesněno, jaký druh podpory se má na mysli – zda finanční, administrativní či nějaká jiná. Nechtěli bychom, aby výsledkem implementace Plánu bylo zavedení desítek nových grantových programů. Konkrétní příklady nekonkrétních aktivit uvedeme v další části, nicméně vzhledem k nezávaznosti aktivit se zaměříme pouze na ty, které považujeme za nejzásadnější.</w:t>
-            </w:r>
-          </w:p>
-          <w:p>
-            <w:pPr>
-              <w:pStyle w:val="Normal"/>
-              <w:snapToGrid w:val="false"/>
-              <w:spacing w:lineRule="auto" w:line="240" w:before="0" w:after="0"/>
-              <w:jc w:val="both"/>
-              <w:rPr>
-                <w:rFonts w:ascii="Times New Roman" w:hAnsi="Times New Roman" w:cs="Times New Roman"/>
-                <w:i w:val="false"/>
-                <w:i w:val="false"/>
-                <w:iCs w:val="false"/>
-              </w:rPr>
-            </w:pPr>
-            <w:r>
-              <w:rPr>
-                <w:rFonts w:cs="Times New Roman" w:ascii="Times New Roman" w:hAnsi="Times New Roman"/>
-                <w:i w:val="false"/>
-                <w:iCs w:val="false"/>
-              </w:rPr>
-            </w:r>
-          </w:p>
-          <w:p>
-            <w:pPr>
-              <w:pStyle w:val="Normal"/>
-              <w:snapToGrid w:val="false"/>
-              <w:spacing w:lineRule="auto" w:line="240" w:before="0" w:after="0"/>
-              <w:jc w:val="both"/>
-              <w:rPr>
-                <w:rFonts w:ascii="Times New Roman" w:hAnsi="Times New Roman" w:cs="Times New Roman"/>
-                <w:i w:val="false"/>
-                <w:i w:val="false"/>
-                <w:iCs w:val="false"/>
-              </w:rPr>
-            </w:pPr>
-            <w:r>
-              <w:rPr>
-                <w:rFonts w:cs="Times New Roman" w:ascii="Times New Roman" w:hAnsi="Times New Roman"/>
-                <w:i w:val="false"/>
-                <w:iCs w:val="false"/>
-              </w:rPr>
-              <w:t>Za naprosto klíčový považujeme způsob implementace Plánu. Plně souhlasíme s tím, co navrhuje Plán, tedy aby se pravidelně vytvářely realizační a prováděcí plány, ve kterých by byly stanoveny konkrétní odpovědné osoby a termíny a které by se průběžně vyhodnocovaly. Projektové řízení se na úrovni hl. m. Prahy snažíme prosadit od našeho nástupu do funkcí. Doufáme, že tento záměr se podaří prosadit, a to nejen při realizaci Plánu, ale i při realizaci dalších strategií hl. m. Prahy (a že jich není málo).</w:t>
+              <w:t>Obáváme se ale, že to bude mnohem těžší, než si autoři Plánu zřejmě představují.</w:t>
             </w:r>
           </w:p>
         </w:tc>
@@ -819,7 +890,7 @@
             </w:tcBorders>
             <w:shd w:fill="auto" w:val="clear"/>
             <w:tcMar>
-              <w:left w:w="98" w:type="dxa"/>
+              <w:left w:w="93" w:type="dxa"/>
             </w:tcMar>
           </w:tcPr>
           <w:p>
@@ -858,7 +929,7 @@
             </w:tcBorders>
             <w:shd w:fill="auto" w:val="clear"/>
             <w:tcMar>
-              <w:left w:w="98" w:type="dxa"/>
+              <w:left w:w="93" w:type="dxa"/>
             </w:tcMar>
           </w:tcPr>
           <w:p>
@@ -895,7 +966,7 @@
             </w:tcBorders>
             <w:shd w:fill="auto" w:val="clear"/>
             <w:tcMar>
-              <w:left w:w="98" w:type="dxa"/>
+              <w:left w:w="93" w:type="dxa"/>
             </w:tcMar>
           </w:tcPr>
           <w:p>
@@ -937,7 +1008,7 @@
             </w:tcBorders>
             <w:shd w:fill="auto" w:val="clear"/>
             <w:tcMar>
-              <w:left w:w="98" w:type="dxa"/>
+              <w:left w:w="93" w:type="dxa"/>
             </w:tcMar>
           </w:tcPr>
           <w:p>
@@ -974,7 +1045,7 @@
             </w:tcBorders>
             <w:shd w:fill="auto" w:val="clear"/>
             <w:tcMar>
-              <w:left w:w="98" w:type="dxa"/>
+              <w:left w:w="93" w:type="dxa"/>
             </w:tcMar>
           </w:tcPr>
           <w:p>
@@ -1011,7 +1082,7 @@
             </w:tcBorders>
             <w:shd w:fill="auto" w:val="clear"/>
             <w:tcMar>
-              <w:left w:w="98" w:type="dxa"/>
+              <w:left w:w="93" w:type="dxa"/>
             </w:tcMar>
           </w:tcPr>
           <w:p>
@@ -1054,7 +1125,7 @@
             </w:tcBorders>
             <w:shd w:fill="auto" w:val="clear"/>
             <w:tcMar>
-              <w:left w:w="98" w:type="dxa"/>
+              <w:left w:w="93" w:type="dxa"/>
             </w:tcMar>
           </w:tcPr>
           <w:p>
@@ -1091,7 +1162,7 @@
             </w:tcBorders>
             <w:shd w:fill="auto" w:val="clear"/>
             <w:tcMar>
-              <w:left w:w="98" w:type="dxa"/>
+              <w:left w:w="93" w:type="dxa"/>
             </w:tcMar>
           </w:tcPr>
           <w:p>
@@ -1128,7 +1199,7 @@
             </w:tcBorders>
             <w:shd w:fill="auto" w:val="clear"/>
             <w:tcMar>
-              <w:left w:w="98" w:type="dxa"/>
+              <w:left w:w="93" w:type="dxa"/>
             </w:tcMar>
           </w:tcPr>
           <w:p>
@@ -1151,7 +1222,19 @@
               <w:rPr>
                 <w:rFonts w:cs="Times New Roman" w:ascii="Times New Roman" w:hAnsi="Times New Roman"/>
               </w:rPr>
-              <w:t>Vytvořit konkrétní poptávku a alokovat finanční prostředky pro kulturní instituce k tvorbě programů integrace cizinců skrze programy kulturních institucí.“ - asi je to jen špatná formulace, ale jestli po těchto programech není poptávka, proč bychom ji měli vytvářet?</w:t>
+              <w:t xml:space="preserve">Vytvořit konkrétní poptávku a alokovat finanční prostředky pro kulturní instituce k tvorbě programů integrace cizinců skrze programy kulturních institucí.“ - asi je to jen špatná formulace, ale jestli po těchto programech není poptávka, proč </w:t>
+            </w:r>
+            <w:r>
+              <w:rPr>
+                <w:rFonts w:cs="Times New Roman" w:ascii="Times New Roman" w:hAnsi="Times New Roman"/>
+              </w:rPr>
+              <w:t xml:space="preserve">a jak </w:t>
+            </w:r>
+            <w:r>
+              <w:rPr>
+                <w:rFonts w:cs="Times New Roman" w:ascii="Times New Roman" w:hAnsi="Times New Roman"/>
+              </w:rPr>
+              <w:t>bychom ji měli vytvářet?</w:t>
             </w:r>
           </w:p>
         </w:tc>
@@ -1171,7 +1254,7 @@
             </w:tcBorders>
             <w:shd w:fill="auto" w:val="clear"/>
             <w:tcMar>
-              <w:left w:w="98" w:type="dxa"/>
+              <w:left w:w="93" w:type="dxa"/>
             </w:tcMar>
           </w:tcPr>
           <w:p>
@@ -1205,7 +1288,7 @@
             </w:tcBorders>
             <w:shd w:fill="auto" w:val="clear"/>
             <w:tcMar>
-              <w:left w:w="98" w:type="dxa"/>
+              <w:left w:w="93" w:type="dxa"/>
             </w:tcMar>
           </w:tcPr>
           <w:p>
@@ -1238,7 +1321,7 @@
             </w:tcBorders>
             <w:shd w:fill="auto" w:val="clear"/>
             <w:tcMar>
-              <w:left w:w="98" w:type="dxa"/>
+              <w:left w:w="93" w:type="dxa"/>
             </w:tcMar>
           </w:tcPr>
           <w:p>
@@ -1280,7 +1363,7 @@
             </w:tcBorders>
             <w:shd w:fill="auto" w:val="clear"/>
             <w:tcMar>
-              <w:left w:w="98" w:type="dxa"/>
+              <w:left w:w="93" w:type="dxa"/>
             </w:tcMar>
           </w:tcPr>
           <w:p>
@@ -1314,7 +1397,7 @@
             </w:tcBorders>
             <w:shd w:fill="auto" w:val="clear"/>
             <w:tcMar>
-              <w:left w:w="98" w:type="dxa"/>
+              <w:left w:w="93" w:type="dxa"/>
             </w:tcMar>
           </w:tcPr>
           <w:p>
@@ -1347,7 +1430,7 @@
             </w:tcBorders>
             <w:shd w:fill="auto" w:val="clear"/>
             <w:tcMar>
-              <w:left w:w="98" w:type="dxa"/>
+              <w:left w:w="93" w:type="dxa"/>
             </w:tcMar>
           </w:tcPr>
           <w:p>
@@ -1383,7 +1466,7 @@
             </w:tcBorders>
             <w:shd w:fill="auto" w:val="clear"/>
             <w:tcMar>
-              <w:left w:w="98" w:type="dxa"/>
+              <w:left w:w="93" w:type="dxa"/>
             </w:tcMar>
           </w:tcPr>
           <w:p>
@@ -1417,7 +1500,7 @@
             </w:tcBorders>
             <w:shd w:fill="auto" w:val="clear"/>
             <w:tcMar>
-              <w:left w:w="98" w:type="dxa"/>
+              <w:left w:w="93" w:type="dxa"/>
             </w:tcMar>
           </w:tcPr>
           <w:p>
@@ -1450,7 +1533,7 @@
             </w:tcBorders>
             <w:shd w:fill="auto" w:val="clear"/>
             <w:tcMar>
-              <w:left w:w="98" w:type="dxa"/>
+              <w:left w:w="93" w:type="dxa"/>
             </w:tcMar>
           </w:tcPr>
           <w:p>
@@ -1492,7 +1575,7 @@
             </w:tcBorders>
             <w:shd w:fill="auto" w:val="clear"/>
             <w:tcMar>
-              <w:left w:w="98" w:type="dxa"/>
+              <w:left w:w="93" w:type="dxa"/>
             </w:tcMar>
           </w:tcPr>
           <w:p>
@@ -1526,7 +1609,7 @@
             </w:tcBorders>
             <w:shd w:fill="auto" w:val="clear"/>
             <w:tcMar>
-              <w:left w:w="98" w:type="dxa"/>
+              <w:left w:w="93" w:type="dxa"/>
             </w:tcMar>
           </w:tcPr>
           <w:p>
@@ -1559,7 +1642,7 @@
             </w:tcBorders>
             <w:shd w:fill="auto" w:val="clear"/>
             <w:tcMar>
-              <w:left w:w="98" w:type="dxa"/>
+              <w:left w:w="93" w:type="dxa"/>
             </w:tcMar>
           </w:tcPr>
           <w:p>
@@ -1595,7 +1678,7 @@
             </w:tcBorders>
             <w:shd w:fill="auto" w:val="clear"/>
             <w:tcMar>
-              <w:left w:w="98" w:type="dxa"/>
+              <w:left w:w="93" w:type="dxa"/>
             </w:tcMar>
           </w:tcPr>
           <w:p>
@@ -1629,7 +1712,7 @@
             </w:tcBorders>
             <w:shd w:fill="auto" w:val="clear"/>
             <w:tcMar>
-              <w:left w:w="98" w:type="dxa"/>
+              <w:left w:w="93" w:type="dxa"/>
             </w:tcMar>
           </w:tcPr>
           <w:p>
@@ -1662,7 +1745,7 @@
             </w:tcBorders>
             <w:shd w:fill="auto" w:val="clear"/>
             <w:tcMar>
-              <w:left w:w="98" w:type="dxa"/>
+              <w:left w:w="93" w:type="dxa"/>
             </w:tcMar>
           </w:tcPr>
           <w:p>
@@ -1691,13 +1774,14 @@
           <w:tcPr>
             <w:tcW w:w="817" w:type="dxa"/>
             <w:tcBorders>
-              <w:left w:val="single" w:sz="4" w:space="0" w:color="000001"/>
-              <w:bottom w:val="single" w:sz="4" w:space="0" w:color="000001"/>
-              <w:insideH w:val="single" w:sz="4" w:space="0" w:color="000001"/>
-            </w:tcBorders>
-            <w:shd w:fill="auto" w:val="clear"/>
-            <w:tcMar>
-              <w:left w:w="98" w:type="dxa"/>
+              <w:top w:val="single" w:sz="4" w:space="0" w:color="000001"/>
+              <w:left w:val="single" w:sz="4" w:space="0" w:color="000001"/>
+              <w:bottom w:val="single" w:sz="4" w:space="0" w:color="000001"/>
+              <w:insideH w:val="single" w:sz="4" w:space="0" w:color="000001"/>
+            </w:tcBorders>
+            <w:shd w:fill="auto" w:val="clear"/>
+            <w:tcMar>
+              <w:left w:w="93" w:type="dxa"/>
             </w:tcMar>
           </w:tcPr>
           <w:p>
@@ -1724,13 +1808,14 @@
           <w:tcPr>
             <w:tcW w:w="1418" w:type="dxa"/>
             <w:tcBorders>
-              <w:left w:val="single" w:sz="4" w:space="0" w:color="000001"/>
-              <w:bottom w:val="single" w:sz="4" w:space="0" w:color="000001"/>
-              <w:insideH w:val="single" w:sz="4" w:space="0" w:color="000001"/>
-            </w:tcBorders>
-            <w:shd w:fill="auto" w:val="clear"/>
-            <w:tcMar>
-              <w:left w:w="98" w:type="dxa"/>
+              <w:top w:val="single" w:sz="4" w:space="0" w:color="000001"/>
+              <w:left w:val="single" w:sz="4" w:space="0" w:color="000001"/>
+              <w:bottom w:val="single" w:sz="4" w:space="0" w:color="000001"/>
+              <w:insideH w:val="single" w:sz="4" w:space="0" w:color="000001"/>
+            </w:tcBorders>
+            <w:shd w:fill="auto" w:val="clear"/>
+            <w:tcMar>
+              <w:left w:w="93" w:type="dxa"/>
             </w:tcMar>
           </w:tcPr>
           <w:p>
@@ -1754,6 +1839,7 @@
           <w:tcPr>
             <w:tcW w:w="7204" w:type="dxa"/>
             <w:tcBorders>
+              <w:top w:val="single" w:sz="4" w:space="0" w:color="000001"/>
               <w:left w:val="single" w:sz="4" w:space="0" w:color="000001"/>
               <w:bottom w:val="single" w:sz="4" w:space="0" w:color="000001"/>
               <w:right w:val="single" w:sz="4" w:space="0" w:color="000001"/>
@@ -1762,7 +1848,7 @@
             </w:tcBorders>
             <w:shd w:fill="auto" w:val="clear"/>
             <w:tcMar>
-              <w:left w:w="98" w:type="dxa"/>
+              <w:left w:w="93" w:type="dxa"/>
             </w:tcMar>
           </w:tcPr>
           <w:p>
@@ -1791,13 +1877,14 @@
           <w:tcPr>
             <w:tcW w:w="817" w:type="dxa"/>
             <w:tcBorders>
-              <w:left w:val="single" w:sz="4" w:space="0" w:color="000001"/>
-              <w:bottom w:val="single" w:sz="4" w:space="0" w:color="000001"/>
-              <w:insideH w:val="single" w:sz="4" w:space="0" w:color="000001"/>
-            </w:tcBorders>
-            <w:shd w:fill="auto" w:val="clear"/>
-            <w:tcMar>
-              <w:left w:w="98" w:type="dxa"/>
+              <w:top w:val="single" w:sz="4" w:space="0" w:color="000001"/>
+              <w:left w:val="single" w:sz="4" w:space="0" w:color="000001"/>
+              <w:bottom w:val="single" w:sz="4" w:space="0" w:color="000001"/>
+              <w:insideH w:val="single" w:sz="4" w:space="0" w:color="000001"/>
+            </w:tcBorders>
+            <w:shd w:fill="auto" w:val="clear"/>
+            <w:tcMar>
+              <w:left w:w="93" w:type="dxa"/>
             </w:tcMar>
           </w:tcPr>
           <w:p>
@@ -1824,13 +1911,14 @@
           <w:tcPr>
             <w:tcW w:w="1418" w:type="dxa"/>
             <w:tcBorders>
-              <w:left w:val="single" w:sz="4" w:space="0" w:color="000001"/>
-              <w:bottom w:val="single" w:sz="4" w:space="0" w:color="000001"/>
-              <w:insideH w:val="single" w:sz="4" w:space="0" w:color="000001"/>
-            </w:tcBorders>
-            <w:shd w:fill="auto" w:val="clear"/>
-            <w:tcMar>
-              <w:left w:w="98" w:type="dxa"/>
+              <w:top w:val="single" w:sz="4" w:space="0" w:color="000001"/>
+              <w:left w:val="single" w:sz="4" w:space="0" w:color="000001"/>
+              <w:bottom w:val="single" w:sz="4" w:space="0" w:color="000001"/>
+              <w:insideH w:val="single" w:sz="4" w:space="0" w:color="000001"/>
+            </w:tcBorders>
+            <w:shd w:fill="auto" w:val="clear"/>
+            <w:tcMar>
+              <w:left w:w="93" w:type="dxa"/>
             </w:tcMar>
           </w:tcPr>
           <w:p>
@@ -1854,6 +1942,7 @@
           <w:tcPr>
             <w:tcW w:w="7204" w:type="dxa"/>
             <w:tcBorders>
+              <w:top w:val="single" w:sz="4" w:space="0" w:color="000001"/>
               <w:left w:val="single" w:sz="4" w:space="0" w:color="000001"/>
               <w:bottom w:val="single" w:sz="4" w:space="0" w:color="000001"/>
               <w:right w:val="single" w:sz="4" w:space="0" w:color="000001"/>
@@ -1862,7 +1951,7 @@
             </w:tcBorders>
             <w:shd w:fill="auto" w:val="clear"/>
             <w:tcMar>
-              <w:left w:w="98" w:type="dxa"/>
+              <w:left w:w="93" w:type="dxa"/>
             </w:tcMar>
           </w:tcPr>
           <w:p>
@@ -1891,13 +1980,14 @@
           <w:tcPr>
             <w:tcW w:w="817" w:type="dxa"/>
             <w:tcBorders>
-              <w:left w:val="single" w:sz="4" w:space="0" w:color="000001"/>
-              <w:bottom w:val="single" w:sz="4" w:space="0" w:color="000001"/>
-              <w:insideH w:val="single" w:sz="4" w:space="0" w:color="000001"/>
-            </w:tcBorders>
-            <w:shd w:fill="auto" w:val="clear"/>
-            <w:tcMar>
-              <w:left w:w="98" w:type="dxa"/>
+              <w:top w:val="single" w:sz="4" w:space="0" w:color="000001"/>
+              <w:left w:val="single" w:sz="4" w:space="0" w:color="000001"/>
+              <w:bottom w:val="single" w:sz="4" w:space="0" w:color="000001"/>
+              <w:insideH w:val="single" w:sz="4" w:space="0" w:color="000001"/>
+            </w:tcBorders>
+            <w:shd w:fill="auto" w:val="clear"/>
+            <w:tcMar>
+              <w:left w:w="93" w:type="dxa"/>
             </w:tcMar>
           </w:tcPr>
           <w:p>
@@ -1932,13 +2022,14 @@
           <w:tcPr>
             <w:tcW w:w="1418" w:type="dxa"/>
             <w:tcBorders>
-              <w:left w:val="single" w:sz="4" w:space="0" w:color="000001"/>
-              <w:bottom w:val="single" w:sz="4" w:space="0" w:color="000001"/>
-              <w:insideH w:val="single" w:sz="4" w:space="0" w:color="000001"/>
-            </w:tcBorders>
-            <w:shd w:fill="auto" w:val="clear"/>
-            <w:tcMar>
-              <w:left w:w="98" w:type="dxa"/>
+              <w:top w:val="single" w:sz="4" w:space="0" w:color="000001"/>
+              <w:left w:val="single" w:sz="4" w:space="0" w:color="000001"/>
+              <w:bottom w:val="single" w:sz="4" w:space="0" w:color="000001"/>
+              <w:insideH w:val="single" w:sz="4" w:space="0" w:color="000001"/>
+            </w:tcBorders>
+            <w:shd w:fill="auto" w:val="clear"/>
+            <w:tcMar>
+              <w:left w:w="93" w:type="dxa"/>
             </w:tcMar>
           </w:tcPr>
           <w:p>
@@ -1966,6 +2057,7 @@
           <w:tcPr>
             <w:tcW w:w="7204" w:type="dxa"/>
             <w:tcBorders>
+              <w:top w:val="single" w:sz="4" w:space="0" w:color="000001"/>
               <w:left w:val="single" w:sz="4" w:space="0" w:color="000001"/>
               <w:bottom w:val="single" w:sz="4" w:space="0" w:color="000001"/>
               <w:right w:val="single" w:sz="4" w:space="0" w:color="000001"/>
@@ -1974,7 +2066,7 @@
             </w:tcBorders>
             <w:shd w:fill="auto" w:val="clear"/>
             <w:tcMar>
-              <w:left w:w="98" w:type="dxa"/>
+              <w:left w:w="93" w:type="dxa"/>
             </w:tcMar>
           </w:tcPr>
           <w:p>
@@ -2007,13 +2099,14 @@
           <w:tcPr>
             <w:tcW w:w="817" w:type="dxa"/>
             <w:tcBorders>
-              <w:left w:val="single" w:sz="4" w:space="0" w:color="000001"/>
-              <w:bottom w:val="single" w:sz="4" w:space="0" w:color="000001"/>
-              <w:insideH w:val="single" w:sz="4" w:space="0" w:color="000001"/>
-            </w:tcBorders>
-            <w:shd w:fill="auto" w:val="clear"/>
-            <w:tcMar>
-              <w:left w:w="98" w:type="dxa"/>
+              <w:top w:val="single" w:sz="4" w:space="0" w:color="000001"/>
+              <w:left w:val="single" w:sz="4" w:space="0" w:color="000001"/>
+              <w:bottom w:val="single" w:sz="4" w:space="0" w:color="000001"/>
+              <w:insideH w:val="single" w:sz="4" w:space="0" w:color="000001"/>
+            </w:tcBorders>
+            <w:shd w:fill="auto" w:val="clear"/>
+            <w:tcMar>
+              <w:left w:w="93" w:type="dxa"/>
             </w:tcMar>
           </w:tcPr>
           <w:p>
@@ -2048,13 +2141,14 @@
           <w:tcPr>
             <w:tcW w:w="1418" w:type="dxa"/>
             <w:tcBorders>
-              <w:left w:val="single" w:sz="4" w:space="0" w:color="000001"/>
-              <w:bottom w:val="single" w:sz="4" w:space="0" w:color="000001"/>
-              <w:insideH w:val="single" w:sz="4" w:space="0" w:color="000001"/>
-            </w:tcBorders>
-            <w:shd w:fill="auto" w:val="clear"/>
-            <w:tcMar>
-              <w:left w:w="98" w:type="dxa"/>
+              <w:top w:val="single" w:sz="4" w:space="0" w:color="000001"/>
+              <w:left w:val="single" w:sz="4" w:space="0" w:color="000001"/>
+              <w:bottom w:val="single" w:sz="4" w:space="0" w:color="000001"/>
+              <w:insideH w:val="single" w:sz="4" w:space="0" w:color="000001"/>
+            </w:tcBorders>
+            <w:shd w:fill="auto" w:val="clear"/>
+            <w:tcMar>
+              <w:left w:w="93" w:type="dxa"/>
             </w:tcMar>
           </w:tcPr>
           <w:p>
@@ -2086,6 +2180,7 @@
           <w:tcPr>
             <w:tcW w:w="7204" w:type="dxa"/>
             <w:tcBorders>
+              <w:top w:val="single" w:sz="4" w:space="0" w:color="000001"/>
               <w:left w:val="single" w:sz="4" w:space="0" w:color="000001"/>
               <w:bottom w:val="single" w:sz="4" w:space="0" w:color="000001"/>
               <w:right w:val="single" w:sz="4" w:space="0" w:color="000001"/>
@@ -2094,7 +2189,7 @@
             </w:tcBorders>
             <w:shd w:fill="auto" w:val="clear"/>
             <w:tcMar>
-              <w:left w:w="98" w:type="dxa"/>
+              <w:left w:w="93" w:type="dxa"/>
             </w:tcMar>
           </w:tcPr>
           <w:p>
@@ -2152,7 +2247,46 @@
                 <w:szCs w:val="22"/>
                 <w:lang w:val="cs-CZ" w:eastAsia="zh-CN" w:bidi="ar-SA"/>
               </w:rPr>
-              <w:t>MHMP nemá prakticky žádné nástroje a ani dostatečné zdroje, jak uvedené ovlivnit. Klíčové faktory jsou kromě jiného například dlouhodobé podf</w:t>
+              <w:t>MHMP nemá prakticky žádné nástroje a ani dostatečné zdroje, jak uvedené ovlivnit. Klíčové faktory jsou kromě jiného například dlouhodobé podfinancování školství (včetně nejnižších mezd učitelů v OECD), nedostatek kvalitních učitelů, ani jedno, ani druhé nemůže MHMP ovlivnit. Opatření 2.4B5 mají jen okrajový efekt.</w:t>
+            </w:r>
+          </w:p>
+          <w:p>
+            <w:pPr>
+              <w:pStyle w:val="Normal"/>
+              <w:snapToGrid w:val="false"/>
+              <w:spacing w:before="80" w:after="120"/>
+              <w:rPr>
+                <w:rFonts w:ascii="Times New Roman" w:hAnsi="Times New Roman" w:eastAsia="Cambria" w:cs="Times New Roman"/>
+                <w:color w:val="00000A"/>
+                <w:sz w:val="22"/>
+                <w:szCs w:val="22"/>
+                <w:lang w:val="cs-CZ" w:eastAsia="zh-CN" w:bidi="ar-SA"/>
+              </w:rPr>
+            </w:pPr>
+            <w:r>
+              <w:rPr>
+                <w:rStyle w:val="Silnzdraznn"/>
+                <w:rFonts w:eastAsia="Cambria" w:cs="Times New Roman" w:ascii="Times New Roman" w:hAnsi="Times New Roman"/>
+                <w:i w:val="false"/>
+                <w:caps w:val="false"/>
+                <w:smallCaps w:val="false"/>
+                <w:color w:val="00000A"/>
+                <w:spacing w:val="0"/>
+                <w:sz w:val="22"/>
+                <w:szCs w:val="22"/>
+                <w:lang w:val="cs-CZ" w:eastAsia="zh-CN" w:bidi="ar-SA"/>
+              </w:rPr>
+              <w:t>2.4.1 Nižší podíl mladých lidí nezaměstnaných a mimo vzdělávání ve věku 15-24/25-29</w:t>
+            </w:r>
+            <w:r>
+              <w:rPr>
+                <w:rFonts w:eastAsia="Cambria" w:cs="Times New Roman" w:ascii="Times New Roman" w:hAnsi="Times New Roman"/>
+                <w:color w:val="00000A"/>
+                <w:sz w:val="22"/>
+                <w:szCs w:val="22"/>
+                <w:lang w:val="cs-CZ" w:eastAsia="zh-CN" w:bidi="ar-SA"/>
+              </w:rPr>
+              <w:br/>
             </w:r>
             <w:r>
               <w:rPr>
@@ -2167,8 +2301,47 @@
                 <w:szCs w:val="22"/>
                 <w:lang w:val="cs-CZ" w:eastAsia="zh-CN" w:bidi="ar-SA"/>
               </w:rPr>
-              <w:t>i</w:t>
-            </w:r>
+              <w:t>Ovlivnitelné racionální politikou kapacit SŠ: opatření 2.4B2 jde více méně proti.</w:t>
+            </w:r>
+            <w:r>
+              <w:rPr>
+                <w:rFonts w:eastAsia="Cambria" w:cs="Times New Roman" w:ascii="Times New Roman" w:hAnsi="Times New Roman"/>
+                <w:color w:val="00000A"/>
+                <w:sz w:val="22"/>
+                <w:szCs w:val="22"/>
+                <w:lang w:val="cs-CZ" w:eastAsia="zh-CN" w:bidi="ar-SA"/>
+              </w:rPr>
+              <w:br/>
+            </w:r>
+            <w:r>
+              <w:rPr>
+                <w:rStyle w:val="Silnzdraznn"/>
+                <w:rFonts w:eastAsia="Cambria" w:cs="Times New Roman" w:ascii="Times New Roman" w:hAnsi="Times New Roman"/>
+                <w:i w:val="false"/>
+                <w:caps w:val="false"/>
+                <w:smallCaps w:val="false"/>
+                <w:color w:val="00000A"/>
+                <w:spacing w:val="0"/>
+                <w:sz w:val="22"/>
+                <w:szCs w:val="22"/>
+                <w:lang w:val="cs-CZ" w:eastAsia="zh-CN" w:bidi="ar-SA"/>
+              </w:rPr>
+              <w:t>2.4.2 Úroveň žákovské gramotnosti: podíl 15letých žáků, kteří mají problémy se čtením, matematikou a přírodními vědami, by měl být nižší než 15 % (žádoucí je pokles); podíl žáků, kteří dosáhli v testech PISA úroveň vyšší než 4 (žádoucí je růst)</w:t>
+            </w:r>
+          </w:p>
+          <w:p>
+            <w:pPr>
+              <w:pStyle w:val="Normal"/>
+              <w:snapToGrid w:val="false"/>
+              <w:spacing w:before="80" w:after="120"/>
+              <w:rPr>
+                <w:rFonts w:ascii="Times New Roman" w:hAnsi="Times New Roman" w:eastAsia="Cambria" w:cs="Times New Roman"/>
+                <w:color w:val="00000A"/>
+                <w:sz w:val="22"/>
+                <w:szCs w:val="22"/>
+                <w:lang w:val="cs-CZ" w:eastAsia="zh-CN" w:bidi="ar-SA"/>
+              </w:rPr>
+            </w:pPr>
             <w:r>
               <w:rPr>
                 <w:rFonts w:eastAsia="Cambria" w:cs="Times New Roman" w:ascii="Times New Roman" w:hAnsi="Times New Roman"/>
@@ -2182,8 +2355,51 @@
                 <w:szCs w:val="22"/>
                 <w:lang w:val="cs-CZ" w:eastAsia="zh-CN" w:bidi="ar-SA"/>
               </w:rPr>
-              <w:t>nancov</w:t>
-            </w:r>
+              <w:t>Podobně jako indikátor 2.4.0.</w:t>
+            </w:r>
+          </w:p>
+          <w:p>
+            <w:pPr>
+              <w:pStyle w:val="Normal"/>
+              <w:snapToGrid w:val="false"/>
+              <w:spacing w:before="80" w:after="120"/>
+              <w:rPr>
+                <w:rFonts w:ascii="Times New Roman" w:hAnsi="Times New Roman" w:eastAsia="Cambria" w:cs="Times New Roman"/>
+                <w:color w:val="00000A"/>
+                <w:sz w:val="22"/>
+                <w:szCs w:val="22"/>
+                <w:lang w:val="cs-CZ" w:eastAsia="zh-CN" w:bidi="ar-SA"/>
+              </w:rPr>
+            </w:pPr>
+            <w:r>
+              <w:rPr>
+                <w:rStyle w:val="Silnzdraznn"/>
+                <w:rFonts w:eastAsia="Cambria" w:cs="Times New Roman" w:ascii="Times New Roman" w:hAnsi="Times New Roman"/>
+                <w:i w:val="false"/>
+                <w:caps w:val="false"/>
+                <w:smallCaps w:val="false"/>
+                <w:color w:val="00000A"/>
+                <w:spacing w:val="0"/>
+                <w:sz w:val="22"/>
+                <w:szCs w:val="22"/>
+                <w:lang w:val="cs-CZ" w:eastAsia="zh-CN" w:bidi="ar-SA"/>
+              </w:rPr>
+              <w:t>2.4.3 Vyšší účast v předškolním vzdělávání (podíl dětí ve věku 4-6 let, které se účastní předškolního vzdělávání) by měl do r. 2020 dosáhnout min. 95 %</w:t>
+            </w:r>
+          </w:p>
+          <w:p>
+            <w:pPr>
+              <w:pStyle w:val="Normal"/>
+              <w:snapToGrid w:val="false"/>
+              <w:spacing w:before="80" w:after="120"/>
+              <w:rPr>
+                <w:rFonts w:ascii="Times New Roman" w:hAnsi="Times New Roman" w:eastAsia="Cambria" w:cs="Times New Roman"/>
+                <w:color w:val="00000A"/>
+                <w:sz w:val="22"/>
+                <w:szCs w:val="22"/>
+                <w:lang w:val="cs-CZ" w:eastAsia="zh-CN" w:bidi="ar-SA"/>
+              </w:rPr>
+            </w:pPr>
             <w:r>
               <w:rPr>
                 <w:rFonts w:eastAsia="Cambria" w:cs="Times New Roman" w:ascii="Times New Roman" w:hAnsi="Times New Roman"/>
@@ -2197,7 +2413,46 @@
                 <w:szCs w:val="22"/>
                 <w:lang w:val="cs-CZ" w:eastAsia="zh-CN" w:bidi="ar-SA"/>
               </w:rPr>
-              <w:t>á</w:t>
+              <w:t>Co když někteří rodiče nechtějí, aby se jejich děti účastnili předškolního vzdělávání? To je máme nutit?</w:t>
+            </w:r>
+          </w:p>
+          <w:p>
+            <w:pPr>
+              <w:pStyle w:val="Normal"/>
+              <w:snapToGrid w:val="false"/>
+              <w:spacing w:before="80" w:after="120"/>
+              <w:rPr>
+                <w:rFonts w:ascii="Times New Roman" w:hAnsi="Times New Roman" w:eastAsia="Cambria" w:cs="Times New Roman"/>
+                <w:color w:val="00000A"/>
+                <w:sz w:val="22"/>
+                <w:szCs w:val="22"/>
+                <w:lang w:val="cs-CZ" w:eastAsia="zh-CN" w:bidi="ar-SA"/>
+              </w:rPr>
+            </w:pPr>
+            <w:r>
+              <w:rPr>
+                <w:rStyle w:val="Silnzdraznn"/>
+                <w:rFonts w:eastAsia="Cambria" w:cs="Times New Roman" w:ascii="Times New Roman" w:hAnsi="Times New Roman"/>
+                <w:i w:val="false"/>
+                <w:caps w:val="false"/>
+                <w:smallCaps w:val="false"/>
+                <w:color w:val="00000A"/>
+                <w:spacing w:val="0"/>
+                <w:sz w:val="22"/>
+                <w:szCs w:val="22"/>
+                <w:lang w:val="cs-CZ" w:eastAsia="zh-CN" w:bidi="ar-SA"/>
+              </w:rPr>
+              <w:t>2.4.5 Vyšší nabídka alternativních forem vzdělávání včetně předškolního</w:t>
+            </w:r>
+            <w:r>
+              <w:rPr>
+                <w:rFonts w:eastAsia="Cambria" w:cs="Times New Roman" w:ascii="Times New Roman" w:hAnsi="Times New Roman"/>
+                <w:color w:val="00000A"/>
+                <w:sz w:val="22"/>
+                <w:szCs w:val="22"/>
+                <w:lang w:val="cs-CZ" w:eastAsia="zh-CN" w:bidi="ar-SA"/>
+              </w:rPr>
+              <w:br/>
             </w:r>
             <w:r>
               <w:rPr>
@@ -2212,7 +2467,7 @@
                 <w:szCs w:val="22"/>
                 <w:lang w:val="cs-CZ" w:eastAsia="zh-CN" w:bidi="ar-SA"/>
               </w:rPr>
-              <w:t>ní školství (včetně nejnižších mezd učitelů v OECD), nedostatek kvalitních učitelů, ani jedno, ani druhé nemůže MHMP ovlivnit. Opatření 2.4B5 mají jen okrajový efekt.</w:t>
+              <w:t>Tady by bylo potřeba v opatřeních zdůraznit zrovnoprávnění veřejných a soukromých škol a využít zákonodárné iniciativy: soukromé mateřské školy dnes nezískávají vůbec žádnou státní dotaci!</w:t>
             </w:r>
           </w:p>
           <w:p>
@@ -2241,18 +2496,22 @@
                 <w:szCs w:val="22"/>
                 <w:lang w:val="cs-CZ" w:eastAsia="zh-CN" w:bidi="ar-SA"/>
               </w:rPr>
-              <w:t>2.4.1 Nižší podíl mladých lidí nezaměstnaných a mimo vzdělávání ve věku 15-24/25-29</w:t>
-            </w:r>
-            <w:r>
-              <w:rPr>
-                <w:rFonts w:eastAsia="Cambria" w:cs="Times New Roman" w:ascii="Times New Roman" w:hAnsi="Times New Roman"/>
+              <w:t>2.4.8 Vyšší podíl obyvatel s pěší dostupností MŠ do 15 min</w:t>
+            </w:r>
+          </w:p>
+          <w:p>
+            <w:pPr>
+              <w:pStyle w:val="Normal"/>
+              <w:snapToGrid w:val="false"/>
+              <w:spacing w:before="80" w:after="120"/>
+              <w:rPr>
+                <w:rFonts w:ascii="Times New Roman" w:hAnsi="Times New Roman" w:eastAsia="Cambria" w:cs="Times New Roman"/>
                 <w:color w:val="00000A"/>
                 <w:sz w:val="22"/>
                 <w:szCs w:val="22"/>
                 <w:lang w:val="cs-CZ" w:eastAsia="zh-CN" w:bidi="ar-SA"/>
               </w:rPr>
-              <w:br/>
-            </w:r>
+            </w:pPr>
             <w:r>
               <w:rPr>
                 <w:rFonts w:eastAsia="Cambria" w:cs="Times New Roman" w:ascii="Times New Roman" w:hAnsi="Times New Roman"/>
@@ -2266,18 +2525,22 @@
                 <w:szCs w:val="22"/>
                 <w:lang w:val="cs-CZ" w:eastAsia="zh-CN" w:bidi="ar-SA"/>
               </w:rPr>
-              <w:t>Ovlivnitelné racionální politikou kapacit SŠ: opatření 2.4B2 jde více méně proti.</w:t>
-            </w:r>
-            <w:r>
-              <w:rPr>
-                <w:rFonts w:eastAsia="Cambria" w:cs="Times New Roman" w:ascii="Times New Roman" w:hAnsi="Times New Roman"/>
+              <w:t>Nejsme si jistí, že rodiče vždy preferují MŠ v blízkosti bydliště, naopak mnozí mohou upřednostňovat MŠ v blízkosti zaměstnání či v blízkosti bydliště prarodičů. Je racionalita tohoto indikátoru podložená nějakým výzkumem?</w:t>
+            </w:r>
+          </w:p>
+          <w:p>
+            <w:pPr>
+              <w:pStyle w:val="Normal"/>
+              <w:snapToGrid w:val="false"/>
+              <w:spacing w:before="80" w:after="120"/>
+              <w:rPr>
+                <w:rFonts w:ascii="Times New Roman" w:hAnsi="Times New Roman" w:eastAsia="Cambria" w:cs="Times New Roman"/>
                 <w:color w:val="00000A"/>
                 <w:sz w:val="22"/>
                 <w:szCs w:val="22"/>
                 <w:lang w:val="cs-CZ" w:eastAsia="zh-CN" w:bidi="ar-SA"/>
               </w:rPr>
-              <w:br/>
-            </w:r>
+            </w:pPr>
             <w:r>
               <w:rPr>
                 <w:rStyle w:val="Silnzdraznn"/>
@@ -2291,7 +2554,7 @@
                 <w:szCs w:val="22"/>
                 <w:lang w:val="cs-CZ" w:eastAsia="zh-CN" w:bidi="ar-SA"/>
               </w:rPr>
-              <w:t>2.4.2 Úroveň žákovské gramotnosti: podíl 15letých žáků, kteří mají problémy se čtením, matematikou a přírodními vědami, by měl být nižší než 15 % (žádoucí je pokles); podíl žáků, kteří dosáhli v testech PISA úroveň vyšší než 4 (žádoucí je růst)</w:t>
+              <w:t>2.4.9 Vyšší počet studentů odborného vzdělání SŠ</w:t>
             </w:r>
           </w:p>
           <w:p>
@@ -2320,124 +2583,7 @@
                 <w:szCs w:val="22"/>
                 <w:lang w:val="cs-CZ" w:eastAsia="zh-CN" w:bidi="ar-SA"/>
               </w:rPr>
-              <w:t>Podobn</w:t>
-            </w:r>
-            <w:r>
-              <w:rPr>
-                <w:rFonts w:eastAsia="Cambria" w:cs="Times New Roman" w:ascii="Times New Roman" w:hAnsi="Times New Roman"/>
-                <w:b w:val="false"/>
-                <w:i w:val="false"/>
-                <w:caps w:val="false"/>
-                <w:smallCaps w:val="false"/>
-                <w:color w:val="00000A"/>
-                <w:spacing w:val="0"/>
-                <w:sz w:val="22"/>
-                <w:szCs w:val="22"/>
-                <w:lang w:val="cs-CZ" w:eastAsia="zh-CN" w:bidi="ar-SA"/>
-              </w:rPr>
-              <w:t>ě jako</w:t>
-            </w:r>
-            <w:r>
-              <w:rPr>
-                <w:rFonts w:eastAsia="Cambria" w:cs="Times New Roman" w:ascii="Times New Roman" w:hAnsi="Times New Roman"/>
-                <w:b w:val="false"/>
-                <w:i w:val="false"/>
-                <w:caps w:val="false"/>
-                <w:smallCaps w:val="false"/>
-                <w:color w:val="00000A"/>
-                <w:spacing w:val="0"/>
-                <w:sz w:val="22"/>
-                <w:szCs w:val="22"/>
-                <w:lang w:val="cs-CZ" w:eastAsia="zh-CN" w:bidi="ar-SA"/>
-              </w:rPr>
-              <w:t xml:space="preserve"> indikátor 2.4.0.</w:t>
-            </w:r>
-          </w:p>
-          <w:p>
-            <w:pPr>
-              <w:pStyle w:val="Normal"/>
-              <w:snapToGrid w:val="false"/>
-              <w:spacing w:before="80" w:after="120"/>
-              <w:rPr>
-                <w:rFonts w:ascii="Times New Roman" w:hAnsi="Times New Roman" w:eastAsia="Cambria" w:cs="Times New Roman"/>
-                <w:color w:val="00000A"/>
-                <w:sz w:val="22"/>
-                <w:szCs w:val="22"/>
-                <w:lang w:val="cs-CZ" w:eastAsia="zh-CN" w:bidi="ar-SA"/>
-              </w:rPr>
-            </w:pPr>
-            <w:r>
-              <w:rPr>
-                <w:rStyle w:val="Silnzdraznn"/>
-                <w:rFonts w:eastAsia="Cambria" w:cs="Times New Roman" w:ascii="Times New Roman" w:hAnsi="Times New Roman"/>
-                <w:i w:val="false"/>
-                <w:caps w:val="false"/>
-                <w:smallCaps w:val="false"/>
-                <w:color w:val="00000A"/>
-                <w:spacing w:val="0"/>
-                <w:sz w:val="22"/>
-                <w:szCs w:val="22"/>
-                <w:lang w:val="cs-CZ" w:eastAsia="zh-CN" w:bidi="ar-SA"/>
-              </w:rPr>
-              <w:t>2.4.3 Vyšší účast v předškolním vzdělávání (podíl dětí ve věku 4-6 let, které se účastní předškolního vzdělávání) by měl do r. 2020 dosáhnout min. 95 %</w:t>
-            </w:r>
-          </w:p>
-          <w:p>
-            <w:pPr>
-              <w:pStyle w:val="Normal"/>
-              <w:snapToGrid w:val="false"/>
-              <w:spacing w:before="80" w:after="120"/>
-              <w:rPr>
-                <w:rFonts w:ascii="Times New Roman" w:hAnsi="Times New Roman" w:eastAsia="Cambria" w:cs="Times New Roman"/>
-                <w:color w:val="00000A"/>
-                <w:sz w:val="22"/>
-                <w:szCs w:val="22"/>
-                <w:lang w:val="cs-CZ" w:eastAsia="zh-CN" w:bidi="ar-SA"/>
-              </w:rPr>
-            </w:pPr>
-            <w:r>
-              <w:rPr>
-                <w:rFonts w:eastAsia="Cambria" w:cs="Times New Roman" w:ascii="Times New Roman" w:hAnsi="Times New Roman"/>
-                <w:b w:val="false"/>
-                <w:i w:val="false"/>
-                <w:caps w:val="false"/>
-                <w:smallCaps w:val="false"/>
-                <w:color w:val="00000A"/>
-                <w:spacing w:val="0"/>
-                <w:sz w:val="22"/>
-                <w:szCs w:val="22"/>
-                <w:lang w:val="cs-CZ" w:eastAsia="zh-CN" w:bidi="ar-SA"/>
-              </w:rPr>
-              <w:t>Co když někteří rodiče nechtějí, aby se jejich děti účastnili předškolního vzdělávání? To je máme nutit?</w:t>
-            </w:r>
-          </w:p>
-          <w:p>
-            <w:pPr>
-              <w:pStyle w:val="Normal"/>
-              <w:snapToGrid w:val="false"/>
-              <w:spacing w:before="80" w:after="120"/>
-              <w:rPr>
-                <w:rFonts w:ascii="Times New Roman" w:hAnsi="Times New Roman" w:eastAsia="Cambria" w:cs="Times New Roman"/>
-                <w:color w:val="00000A"/>
-                <w:sz w:val="22"/>
-                <w:szCs w:val="22"/>
-                <w:lang w:val="cs-CZ" w:eastAsia="zh-CN" w:bidi="ar-SA"/>
-              </w:rPr>
-            </w:pPr>
-            <w:r>
-              <w:rPr>
-                <w:rStyle w:val="Silnzdraznn"/>
-                <w:rFonts w:eastAsia="Cambria" w:cs="Times New Roman" w:ascii="Times New Roman" w:hAnsi="Times New Roman"/>
-                <w:i w:val="false"/>
-                <w:caps w:val="false"/>
-                <w:smallCaps w:val="false"/>
-                <w:color w:val="00000A"/>
-                <w:spacing w:val="0"/>
-                <w:sz w:val="22"/>
-                <w:szCs w:val="22"/>
-                <w:lang w:val="cs-CZ" w:eastAsia="zh-CN" w:bidi="ar-SA"/>
-              </w:rPr>
-              <w:t>2.4.5 Vyšší nabídka alternativních forem vzdělávání včetně předškolního</w:t>
+              <w:t>Absolventi těchto oborů mají vyšší nezaměstnanost, indikátor je v rozporu s indikátorem 2.4.1.</w:t>
             </w:r>
             <w:r>
               <w:rPr>
@@ -2447,177 +2593,6 @@
                 <w:szCs w:val="22"/>
                 <w:lang w:val="cs-CZ" w:eastAsia="zh-CN" w:bidi="ar-SA"/>
               </w:rPr>
-              <w:br/>
-            </w:r>
-            <w:r>
-              <w:rPr>
-                <w:rFonts w:eastAsia="Cambria" w:cs="Times New Roman" w:ascii="Times New Roman" w:hAnsi="Times New Roman"/>
-                <w:b w:val="false"/>
-                <w:i w:val="false"/>
-                <w:caps w:val="false"/>
-                <w:smallCaps w:val="false"/>
-                <w:color w:val="00000A"/>
-                <w:spacing w:val="0"/>
-                <w:sz w:val="22"/>
-                <w:szCs w:val="22"/>
-                <w:lang w:val="cs-CZ" w:eastAsia="zh-CN" w:bidi="ar-SA"/>
-              </w:rPr>
-              <w:t xml:space="preserve">Tady by bylo potřeba v opatřeních zdůraznit zrovnoprávnění veřejných a soukromých škol a využít zákonodárné iniciativy: soukromé mateřské školy </w:t>
-            </w:r>
-            <w:r>
-              <w:rPr>
-                <w:rFonts w:eastAsia="Cambria" w:cs="Times New Roman" w:ascii="Times New Roman" w:hAnsi="Times New Roman"/>
-                <w:b w:val="false"/>
-                <w:i w:val="false"/>
-                <w:caps w:val="false"/>
-                <w:smallCaps w:val="false"/>
-                <w:color w:val="00000A"/>
-                <w:spacing w:val="0"/>
-                <w:sz w:val="22"/>
-                <w:szCs w:val="22"/>
-                <w:lang w:val="cs-CZ" w:eastAsia="zh-CN" w:bidi="ar-SA"/>
-              </w:rPr>
-              <w:t xml:space="preserve">dnes </w:t>
-            </w:r>
-            <w:r>
-              <w:rPr>
-                <w:rFonts w:eastAsia="Cambria" w:cs="Times New Roman" w:ascii="Times New Roman" w:hAnsi="Times New Roman"/>
-                <w:b w:val="false"/>
-                <w:i w:val="false"/>
-                <w:caps w:val="false"/>
-                <w:smallCaps w:val="false"/>
-                <w:color w:val="00000A"/>
-                <w:spacing w:val="0"/>
-                <w:sz w:val="22"/>
-                <w:szCs w:val="22"/>
-                <w:lang w:val="cs-CZ" w:eastAsia="zh-CN" w:bidi="ar-SA"/>
-              </w:rPr>
-              <w:t>nezískávají vůbec žádnou státní dotaci!</w:t>
-            </w:r>
-          </w:p>
-          <w:p>
-            <w:pPr>
-              <w:pStyle w:val="Normal"/>
-              <w:snapToGrid w:val="false"/>
-              <w:spacing w:before="80" w:after="120"/>
-              <w:rPr>
-                <w:rFonts w:ascii="Times New Roman" w:hAnsi="Times New Roman" w:eastAsia="Cambria" w:cs="Times New Roman"/>
-                <w:color w:val="00000A"/>
-                <w:sz w:val="22"/>
-                <w:szCs w:val="22"/>
-                <w:lang w:val="cs-CZ" w:eastAsia="zh-CN" w:bidi="ar-SA"/>
-              </w:rPr>
-            </w:pPr>
-            <w:r>
-              <w:rPr>
-                <w:rStyle w:val="Silnzdraznn"/>
-                <w:rFonts w:eastAsia="Cambria" w:cs="Times New Roman" w:ascii="Times New Roman" w:hAnsi="Times New Roman"/>
-                <w:i w:val="false"/>
-                <w:caps w:val="false"/>
-                <w:smallCaps w:val="false"/>
-                <w:color w:val="00000A"/>
-                <w:spacing w:val="0"/>
-                <w:sz w:val="22"/>
-                <w:szCs w:val="22"/>
-                <w:lang w:val="cs-CZ" w:eastAsia="zh-CN" w:bidi="ar-SA"/>
-              </w:rPr>
-              <w:t>2.4.8 Vyšší podíl obyvatel s pěší dostupností MŠ do 15 min</w:t>
-            </w:r>
-          </w:p>
-          <w:p>
-            <w:pPr>
-              <w:pStyle w:val="Normal"/>
-              <w:snapToGrid w:val="false"/>
-              <w:spacing w:before="80" w:after="120"/>
-              <w:rPr>
-                <w:rFonts w:ascii="Times New Roman" w:hAnsi="Times New Roman" w:eastAsia="Cambria" w:cs="Times New Roman"/>
-                <w:color w:val="00000A"/>
-                <w:sz w:val="22"/>
-                <w:szCs w:val="22"/>
-                <w:lang w:val="cs-CZ" w:eastAsia="zh-CN" w:bidi="ar-SA"/>
-              </w:rPr>
-            </w:pPr>
-            <w:r>
-              <w:rPr>
-                <w:rFonts w:eastAsia="Cambria" w:cs="Times New Roman" w:ascii="Times New Roman" w:hAnsi="Times New Roman"/>
-                <w:b w:val="false"/>
-                <w:i w:val="false"/>
-                <w:caps w:val="false"/>
-                <w:smallCaps w:val="false"/>
-                <w:color w:val="00000A"/>
-                <w:spacing w:val="0"/>
-                <w:sz w:val="22"/>
-                <w:szCs w:val="22"/>
-                <w:lang w:val="cs-CZ" w:eastAsia="zh-CN" w:bidi="ar-SA"/>
-              </w:rPr>
-              <w:t>Nejsme si jistí, že rodiče vždy preferují MŠ v blízkosti bydliště, naopak mnozí mohou upřednostňovat MŠ v blízkosti zaměstnání či v blízkosti bydliště prarodičů. Je racionalita tohoto indikátoru podložená nějakým výzkumem?</w:t>
-            </w:r>
-          </w:p>
-          <w:p>
-            <w:pPr>
-              <w:pStyle w:val="Normal"/>
-              <w:snapToGrid w:val="false"/>
-              <w:spacing w:before="80" w:after="120"/>
-              <w:rPr>
-                <w:rFonts w:ascii="Times New Roman" w:hAnsi="Times New Roman" w:eastAsia="Cambria" w:cs="Times New Roman"/>
-                <w:color w:val="00000A"/>
-                <w:sz w:val="22"/>
-                <w:szCs w:val="22"/>
-                <w:lang w:val="cs-CZ" w:eastAsia="zh-CN" w:bidi="ar-SA"/>
-              </w:rPr>
-            </w:pPr>
-            <w:r>
-              <w:rPr>
-                <w:rStyle w:val="Silnzdraznn"/>
-                <w:rFonts w:eastAsia="Cambria" w:cs="Times New Roman" w:ascii="Times New Roman" w:hAnsi="Times New Roman"/>
-                <w:i w:val="false"/>
-                <w:caps w:val="false"/>
-                <w:smallCaps w:val="false"/>
-                <w:color w:val="00000A"/>
-                <w:spacing w:val="0"/>
-                <w:sz w:val="22"/>
-                <w:szCs w:val="22"/>
-                <w:lang w:val="cs-CZ" w:eastAsia="zh-CN" w:bidi="ar-SA"/>
-              </w:rPr>
-              <w:t>2.4.9 Vyšší počet studentů odborného vzdělání SŠ</w:t>
-            </w:r>
-          </w:p>
-          <w:p>
-            <w:pPr>
-              <w:pStyle w:val="Normal"/>
-              <w:snapToGrid w:val="false"/>
-              <w:spacing w:before="80" w:after="120"/>
-              <w:rPr>
-                <w:rFonts w:ascii="Times New Roman" w:hAnsi="Times New Roman" w:eastAsia="Cambria" w:cs="Times New Roman"/>
-                <w:color w:val="00000A"/>
-                <w:sz w:val="22"/>
-                <w:szCs w:val="22"/>
-                <w:lang w:val="cs-CZ" w:eastAsia="zh-CN" w:bidi="ar-SA"/>
-              </w:rPr>
-            </w:pPr>
-            <w:r>
-              <w:rPr>
-                <w:rFonts w:eastAsia="Cambria" w:cs="Times New Roman" w:ascii="Times New Roman" w:hAnsi="Times New Roman"/>
-                <w:b w:val="false"/>
-                <w:i w:val="false"/>
-                <w:caps w:val="false"/>
-                <w:smallCaps w:val="false"/>
-                <w:color w:val="00000A"/>
-                <w:spacing w:val="0"/>
-                <w:sz w:val="22"/>
-                <w:szCs w:val="22"/>
-                <w:lang w:val="cs-CZ" w:eastAsia="zh-CN" w:bidi="ar-SA"/>
-              </w:rPr>
-              <w:t>Absolventi těchto oborů mají vyšší nezaměstnanost, indikátor je v rozporu s indikátorem 2.4.1.</w:t>
-            </w:r>
-            <w:r>
-              <w:rPr>
-                <w:rFonts w:eastAsia="Cambria" w:cs="Times New Roman" w:ascii="Times New Roman" w:hAnsi="Times New Roman"/>
-                <w:color w:val="00000A"/>
-                <w:sz w:val="22"/>
-                <w:szCs w:val="22"/>
-                <w:lang w:val="cs-CZ" w:eastAsia="zh-CN" w:bidi="ar-SA"/>
-              </w:rPr>
               <w:t xml:space="preserve"> </w:t>
             </w:r>
           </w:p>
@@ -2631,13 +2606,14 @@
           <w:tcPr>
             <w:tcW w:w="817" w:type="dxa"/>
             <w:tcBorders>
-              <w:left w:val="single" w:sz="4" w:space="0" w:color="000001"/>
-              <w:bottom w:val="single" w:sz="4" w:space="0" w:color="000001"/>
-              <w:insideH w:val="single" w:sz="4" w:space="0" w:color="000001"/>
-            </w:tcBorders>
-            <w:shd w:fill="auto" w:val="clear"/>
-            <w:tcMar>
-              <w:left w:w="98" w:type="dxa"/>
+              <w:top w:val="single" w:sz="4" w:space="0" w:color="000001"/>
+              <w:left w:val="single" w:sz="4" w:space="0" w:color="000001"/>
+              <w:bottom w:val="single" w:sz="4" w:space="0" w:color="000001"/>
+              <w:insideH w:val="single" w:sz="4" w:space="0" w:color="000001"/>
+            </w:tcBorders>
+            <w:shd w:fill="auto" w:val="clear"/>
+            <w:tcMar>
+              <w:left w:w="93" w:type="dxa"/>
             </w:tcMar>
           </w:tcPr>
           <w:p>
@@ -2664,13 +2640,14 @@
           <w:tcPr>
             <w:tcW w:w="1418" w:type="dxa"/>
             <w:tcBorders>
-              <w:left w:val="single" w:sz="4" w:space="0" w:color="000001"/>
-              <w:bottom w:val="single" w:sz="4" w:space="0" w:color="000001"/>
-              <w:insideH w:val="single" w:sz="4" w:space="0" w:color="000001"/>
-            </w:tcBorders>
-            <w:shd w:fill="auto" w:val="clear"/>
-            <w:tcMar>
-              <w:left w:w="98" w:type="dxa"/>
+              <w:top w:val="single" w:sz="4" w:space="0" w:color="000001"/>
+              <w:left w:val="single" w:sz="4" w:space="0" w:color="000001"/>
+              <w:bottom w:val="single" w:sz="4" w:space="0" w:color="000001"/>
+              <w:insideH w:val="single" w:sz="4" w:space="0" w:color="000001"/>
+            </w:tcBorders>
+            <w:shd w:fill="auto" w:val="clear"/>
+            <w:tcMar>
+              <w:left w:w="93" w:type="dxa"/>
             </w:tcMar>
           </w:tcPr>
           <w:p>
@@ -2694,6 +2671,7 @@
           <w:tcPr>
             <w:tcW w:w="7204" w:type="dxa"/>
             <w:tcBorders>
+              <w:top w:val="single" w:sz="4" w:space="0" w:color="000001"/>
               <w:left w:val="single" w:sz="4" w:space="0" w:color="000001"/>
               <w:bottom w:val="single" w:sz="4" w:space="0" w:color="000001"/>
               <w:right w:val="single" w:sz="4" w:space="0" w:color="000001"/>
@@ -2702,7 +2680,7 @@
             </w:tcBorders>
             <w:shd w:fill="auto" w:val="clear"/>
             <w:tcMar>
-              <w:left w:w="98" w:type="dxa"/>
+              <w:left w:w="93" w:type="dxa"/>
             </w:tcMar>
           </w:tcPr>
           <w:p>
@@ -2776,13 +2754,14 @@
           <w:tcPr>
             <w:tcW w:w="817" w:type="dxa"/>
             <w:tcBorders>
-              <w:left w:val="single" w:sz="4" w:space="0" w:color="000001"/>
-              <w:bottom w:val="single" w:sz="4" w:space="0" w:color="000001"/>
-              <w:insideH w:val="single" w:sz="4" w:space="0" w:color="000001"/>
-            </w:tcBorders>
-            <w:shd w:fill="auto" w:val="clear"/>
-            <w:tcMar>
-              <w:left w:w="98" w:type="dxa"/>
+              <w:top w:val="single" w:sz="4" w:space="0" w:color="000001"/>
+              <w:left w:val="single" w:sz="4" w:space="0" w:color="000001"/>
+              <w:bottom w:val="single" w:sz="4" w:space="0" w:color="000001"/>
+              <w:insideH w:val="single" w:sz="4" w:space="0" w:color="000001"/>
+            </w:tcBorders>
+            <w:shd w:fill="auto" w:val="clear"/>
+            <w:tcMar>
+              <w:left w:w="93" w:type="dxa"/>
             </w:tcMar>
           </w:tcPr>
           <w:p>
@@ -2809,13 +2788,14 @@
           <w:tcPr>
             <w:tcW w:w="1418" w:type="dxa"/>
             <w:tcBorders>
-              <w:left w:val="single" w:sz="4" w:space="0" w:color="000001"/>
-              <w:bottom w:val="single" w:sz="4" w:space="0" w:color="000001"/>
-              <w:insideH w:val="single" w:sz="4" w:space="0" w:color="000001"/>
-            </w:tcBorders>
-            <w:shd w:fill="auto" w:val="clear"/>
-            <w:tcMar>
-              <w:left w:w="98" w:type="dxa"/>
+              <w:top w:val="single" w:sz="4" w:space="0" w:color="000001"/>
+              <w:left w:val="single" w:sz="4" w:space="0" w:color="000001"/>
+              <w:bottom w:val="single" w:sz="4" w:space="0" w:color="000001"/>
+              <w:insideH w:val="single" w:sz="4" w:space="0" w:color="000001"/>
+            </w:tcBorders>
+            <w:shd w:fill="auto" w:val="clear"/>
+            <w:tcMar>
+              <w:left w:w="93" w:type="dxa"/>
             </w:tcMar>
           </w:tcPr>
           <w:p>
@@ -2839,6 +2819,7 @@
           <w:tcPr>
             <w:tcW w:w="7204" w:type="dxa"/>
             <w:tcBorders>
+              <w:top w:val="single" w:sz="4" w:space="0" w:color="000001"/>
               <w:left w:val="single" w:sz="4" w:space="0" w:color="000001"/>
               <w:bottom w:val="single" w:sz="4" w:space="0" w:color="000001"/>
               <w:right w:val="single" w:sz="4" w:space="0" w:color="000001"/>
@@ -2847,7 +2828,7 @@
             </w:tcBorders>
             <w:shd w:fill="auto" w:val="clear"/>
             <w:tcMar>
-              <w:left w:w="98" w:type="dxa"/>
+              <w:left w:w="93" w:type="dxa"/>
             </w:tcMar>
           </w:tcPr>
           <w:p>
@@ -2876,13 +2857,14 @@
           <w:tcPr>
             <w:tcW w:w="817" w:type="dxa"/>
             <w:tcBorders>
-              <w:left w:val="single" w:sz="4" w:space="0" w:color="000001"/>
-              <w:bottom w:val="single" w:sz="4" w:space="0" w:color="000001"/>
-              <w:insideH w:val="single" w:sz="4" w:space="0" w:color="000001"/>
-            </w:tcBorders>
-            <w:shd w:fill="auto" w:val="clear"/>
-            <w:tcMar>
-              <w:left w:w="98" w:type="dxa"/>
+              <w:top w:val="single" w:sz="4" w:space="0" w:color="000001"/>
+              <w:left w:val="single" w:sz="4" w:space="0" w:color="000001"/>
+              <w:bottom w:val="single" w:sz="4" w:space="0" w:color="000001"/>
+              <w:insideH w:val="single" w:sz="4" w:space="0" w:color="000001"/>
+            </w:tcBorders>
+            <w:shd w:fill="auto" w:val="clear"/>
+            <w:tcMar>
+              <w:left w:w="93" w:type="dxa"/>
             </w:tcMar>
           </w:tcPr>
           <w:p>
@@ -2909,13 +2891,14 @@
           <w:tcPr>
             <w:tcW w:w="1418" w:type="dxa"/>
             <w:tcBorders>
-              <w:left w:val="single" w:sz="4" w:space="0" w:color="000001"/>
-              <w:bottom w:val="single" w:sz="4" w:space="0" w:color="000001"/>
-              <w:insideH w:val="single" w:sz="4" w:space="0" w:color="000001"/>
-            </w:tcBorders>
-            <w:shd w:fill="auto" w:val="clear"/>
-            <w:tcMar>
-              <w:left w:w="98" w:type="dxa"/>
+              <w:top w:val="single" w:sz="4" w:space="0" w:color="000001"/>
+              <w:left w:val="single" w:sz="4" w:space="0" w:color="000001"/>
+              <w:bottom w:val="single" w:sz="4" w:space="0" w:color="000001"/>
+              <w:insideH w:val="single" w:sz="4" w:space="0" w:color="000001"/>
+            </w:tcBorders>
+            <w:shd w:fill="auto" w:val="clear"/>
+            <w:tcMar>
+              <w:left w:w="93" w:type="dxa"/>
             </w:tcMar>
           </w:tcPr>
           <w:p>
@@ -2939,6 +2922,7 @@
           <w:tcPr>
             <w:tcW w:w="7204" w:type="dxa"/>
             <w:tcBorders>
+              <w:top w:val="single" w:sz="4" w:space="0" w:color="000001"/>
               <w:left w:val="single" w:sz="4" w:space="0" w:color="000001"/>
               <w:bottom w:val="single" w:sz="4" w:space="0" w:color="000001"/>
               <w:right w:val="single" w:sz="4" w:space="0" w:color="000001"/>
@@ -2947,7 +2931,7 @@
             </w:tcBorders>
             <w:shd w:fill="auto" w:val="clear"/>
             <w:tcMar>
-              <w:left w:w="98" w:type="dxa"/>
+              <w:left w:w="93" w:type="dxa"/>
             </w:tcMar>
           </w:tcPr>
           <w:p>
@@ -2976,13 +2960,14 @@
           <w:tcPr>
             <w:tcW w:w="817" w:type="dxa"/>
             <w:tcBorders>
-              <w:left w:val="single" w:sz="4" w:space="0" w:color="000001"/>
-              <w:bottom w:val="single" w:sz="4" w:space="0" w:color="000001"/>
-              <w:insideH w:val="single" w:sz="4" w:space="0" w:color="000001"/>
-            </w:tcBorders>
-            <w:shd w:fill="auto" w:val="clear"/>
-            <w:tcMar>
-              <w:left w:w="98" w:type="dxa"/>
+              <w:top w:val="single" w:sz="4" w:space="0" w:color="000001"/>
+              <w:left w:val="single" w:sz="4" w:space="0" w:color="000001"/>
+              <w:bottom w:val="single" w:sz="4" w:space="0" w:color="000001"/>
+              <w:insideH w:val="single" w:sz="4" w:space="0" w:color="000001"/>
+            </w:tcBorders>
+            <w:shd w:fill="auto" w:val="clear"/>
+            <w:tcMar>
+              <w:left w:w="93" w:type="dxa"/>
             </w:tcMar>
           </w:tcPr>
           <w:p>
@@ -3009,13 +2994,14 @@
           <w:tcPr>
             <w:tcW w:w="1418" w:type="dxa"/>
             <w:tcBorders>
-              <w:left w:val="single" w:sz="4" w:space="0" w:color="000001"/>
-              <w:bottom w:val="single" w:sz="4" w:space="0" w:color="000001"/>
-              <w:insideH w:val="single" w:sz="4" w:space="0" w:color="000001"/>
-            </w:tcBorders>
-            <w:shd w:fill="auto" w:val="clear"/>
-            <w:tcMar>
-              <w:left w:w="98" w:type="dxa"/>
+              <w:top w:val="single" w:sz="4" w:space="0" w:color="000001"/>
+              <w:left w:val="single" w:sz="4" w:space="0" w:color="000001"/>
+              <w:bottom w:val="single" w:sz="4" w:space="0" w:color="000001"/>
+              <w:insideH w:val="single" w:sz="4" w:space="0" w:color="000001"/>
+            </w:tcBorders>
+            <w:shd w:fill="auto" w:val="clear"/>
+            <w:tcMar>
+              <w:left w:w="93" w:type="dxa"/>
             </w:tcMar>
           </w:tcPr>
           <w:p>
@@ -3039,6 +3025,7 @@
           <w:tcPr>
             <w:tcW w:w="7204" w:type="dxa"/>
             <w:tcBorders>
+              <w:top w:val="single" w:sz="4" w:space="0" w:color="000001"/>
               <w:left w:val="single" w:sz="4" w:space="0" w:color="000001"/>
               <w:bottom w:val="single" w:sz="4" w:space="0" w:color="000001"/>
               <w:right w:val="single" w:sz="4" w:space="0" w:color="000001"/>
@@ -3047,7 +3034,7 @@
             </w:tcBorders>
             <w:shd w:fill="auto" w:val="clear"/>
             <w:tcMar>
-              <w:left w:w="98" w:type="dxa"/>
+              <w:left w:w="93" w:type="dxa"/>
             </w:tcMar>
           </w:tcPr>
           <w:p>
@@ -3092,13 +3079,14 @@
           <w:tcPr>
             <w:tcW w:w="817" w:type="dxa"/>
             <w:tcBorders>
-              <w:left w:val="single" w:sz="4" w:space="0" w:color="000001"/>
-              <w:bottom w:val="single" w:sz="4" w:space="0" w:color="000001"/>
-              <w:insideH w:val="single" w:sz="4" w:space="0" w:color="000001"/>
-            </w:tcBorders>
-            <w:shd w:fill="auto" w:val="clear"/>
-            <w:tcMar>
-              <w:left w:w="98" w:type="dxa"/>
+              <w:top w:val="single" w:sz="4" w:space="0" w:color="000001"/>
+              <w:left w:val="single" w:sz="4" w:space="0" w:color="000001"/>
+              <w:bottom w:val="single" w:sz="4" w:space="0" w:color="000001"/>
+              <w:insideH w:val="single" w:sz="4" w:space="0" w:color="000001"/>
+            </w:tcBorders>
+            <w:shd w:fill="auto" w:val="clear"/>
+            <w:tcMar>
+              <w:left w:w="93" w:type="dxa"/>
             </w:tcMar>
           </w:tcPr>
           <w:p>
@@ -3125,13 +3113,14 @@
           <w:tcPr>
             <w:tcW w:w="1418" w:type="dxa"/>
             <w:tcBorders>
-              <w:left w:val="single" w:sz="4" w:space="0" w:color="000001"/>
-              <w:bottom w:val="single" w:sz="4" w:space="0" w:color="000001"/>
-              <w:insideH w:val="single" w:sz="4" w:space="0" w:color="000001"/>
-            </w:tcBorders>
-            <w:shd w:fill="auto" w:val="clear"/>
-            <w:tcMar>
-              <w:left w:w="98" w:type="dxa"/>
+              <w:top w:val="single" w:sz="4" w:space="0" w:color="000001"/>
+              <w:left w:val="single" w:sz="4" w:space="0" w:color="000001"/>
+              <w:bottom w:val="single" w:sz="4" w:space="0" w:color="000001"/>
+              <w:insideH w:val="single" w:sz="4" w:space="0" w:color="000001"/>
+            </w:tcBorders>
+            <w:shd w:fill="auto" w:val="clear"/>
+            <w:tcMar>
+              <w:left w:w="93" w:type="dxa"/>
             </w:tcMar>
           </w:tcPr>
           <w:p>
@@ -3155,6 +3144,7 @@
           <w:tcPr>
             <w:tcW w:w="7204" w:type="dxa"/>
             <w:tcBorders>
+              <w:top w:val="single" w:sz="4" w:space="0" w:color="000001"/>
               <w:left w:val="single" w:sz="4" w:space="0" w:color="000001"/>
               <w:bottom w:val="single" w:sz="4" w:space="0" w:color="000001"/>
               <w:right w:val="single" w:sz="4" w:space="0" w:color="000001"/>
@@ -3163,7 +3153,7 @@
             </w:tcBorders>
             <w:shd w:fill="auto" w:val="clear"/>
             <w:tcMar>
-              <w:left w:w="98" w:type="dxa"/>
+              <w:left w:w="93" w:type="dxa"/>
             </w:tcMar>
           </w:tcPr>
           <w:p>
@@ -3211,6 +3201,146 @@
                 <w:rFonts w:cs="Times New Roman" w:ascii="Times New Roman" w:hAnsi="Times New Roman"/>
               </w:rPr>
               <w:t>V celém Plánu není ani zmínka o městských společnostech. Ty jsou přitom často terčem kritiky, ať už kvůli netransparentnosti, pochybným smlouvám či obsazování jejich orgánů politickými trafikanty, a jsou tedy významné pro vnímání města ze strany veřejnosti. Obdobně důležitá je transparentnost příspěvkových organizací. Proto by alespoň v tomto opatření o nich měla být zmínka, navrhujeme aktivitu „vztáhnutí principů transparentního fungování i na příspěvkové organizace hl. m. Prahy a společnosti s majetkovou účastí hl. m. Prahy“</w:t>
+            </w:r>
+          </w:p>
+        </w:tc>
+      </w:tr>
+      <w:tr>
+        <w:trPr>
+          <w:trHeight w:val="1757" w:hRule="atLeast"/>
+        </w:trPr>
+        <w:tc>
+          <w:tcPr>
+            <w:tcW w:w="817" w:type="dxa"/>
+            <w:tcBorders>
+              <w:left w:val="single" w:sz="4" w:space="0" w:color="000001"/>
+              <w:bottom w:val="single" w:sz="4" w:space="0" w:color="000001"/>
+              <w:insideH w:val="single" w:sz="4" w:space="0" w:color="000001"/>
+            </w:tcBorders>
+            <w:shd w:fill="auto" w:val="clear"/>
+            <w:tcMar>
+              <w:left w:w="93" w:type="dxa"/>
+            </w:tcMar>
+          </w:tcPr>
+          <w:p>
+            <w:pPr>
+              <w:pStyle w:val="Normal"/>
+              <w:numPr>
+                <w:ilvl w:val="0"/>
+                <w:numId w:val="2"/>
+              </w:numPr>
+              <w:snapToGrid w:val="false"/>
+              <w:spacing w:before="80" w:after="120"/>
+              <w:rPr>
+                <w:rFonts w:ascii="Times New Roman" w:hAnsi="Times New Roman" w:cs="Times New Roman"/>
+              </w:rPr>
+            </w:pPr>
+            <w:r>
+              <w:rPr>
+                <w:rFonts w:cs="Times New Roman" w:ascii="Times New Roman" w:hAnsi="Times New Roman"/>
+              </w:rPr>
+            </w:r>
+          </w:p>
+        </w:tc>
+        <w:tc>
+          <w:tcPr>
+            <w:tcW w:w="1418" w:type="dxa"/>
+            <w:tcBorders>
+              <w:left w:val="single" w:sz="4" w:space="0" w:color="000001"/>
+              <w:bottom w:val="single" w:sz="4" w:space="0" w:color="000001"/>
+              <w:insideH w:val="single" w:sz="4" w:space="0" w:color="000001"/>
+            </w:tcBorders>
+            <w:shd w:fill="auto" w:val="clear"/>
+            <w:tcMar>
+              <w:left w:w="93" w:type="dxa"/>
+            </w:tcMar>
+          </w:tcPr>
+          <w:p>
+            <w:pPr>
+              <w:pStyle w:val="Normal"/>
+              <w:snapToGrid w:val="false"/>
+              <w:spacing w:before="80" w:after="120"/>
+              <w:rPr>
+                <w:rFonts w:ascii="Times New Roman" w:hAnsi="Times New Roman" w:eastAsia="Cambria" w:cs="Times New Roman"/>
+                <w:color w:val="00000A"/>
+                <w:sz w:val="22"/>
+                <w:szCs w:val="22"/>
+                <w:lang w:val="cs-CZ" w:eastAsia="zh-CN" w:bidi="ar-SA"/>
+              </w:rPr>
+            </w:pPr>
+            <w:r>
+              <w:rPr>
+                <w:rFonts w:eastAsia="Cambria" w:cs="Times New Roman" w:ascii="Times New Roman" w:hAnsi="Times New Roman"/>
+                <w:color w:val="00000A"/>
+                <w:sz w:val="22"/>
+                <w:szCs w:val="22"/>
+                <w:lang w:val="cs-CZ" w:eastAsia="zh-CN" w:bidi="ar-SA"/>
+              </w:rPr>
+              <w:t>3.1 B2</w:t>
+            </w:r>
+          </w:p>
+        </w:tc>
+        <w:tc>
+          <w:tcPr>
+            <w:tcW w:w="7204" w:type="dxa"/>
+            <w:tcBorders>
+              <w:left w:val="single" w:sz="4" w:space="0" w:color="000001"/>
+              <w:bottom w:val="single" w:sz="4" w:space="0" w:color="000001"/>
+              <w:right w:val="single" w:sz="4" w:space="0" w:color="000001"/>
+              <w:insideH w:val="single" w:sz="4" w:space="0" w:color="000001"/>
+              <w:insideV w:val="single" w:sz="4" w:space="0" w:color="000001"/>
+            </w:tcBorders>
+            <w:shd w:fill="auto" w:val="clear"/>
+            <w:tcMar>
+              <w:left w:w="93" w:type="dxa"/>
+            </w:tcMar>
+          </w:tcPr>
+          <w:p>
+            <w:pPr>
+              <w:pStyle w:val="Normal"/>
+              <w:snapToGrid w:val="false"/>
+              <w:spacing w:before="80" w:after="120"/>
+              <w:rPr>
+                <w:rFonts w:ascii="Times New Roman" w:hAnsi="Times New Roman" w:eastAsia="Cambria" w:cs="Times New Roman"/>
+                <w:color w:val="00000A"/>
+                <w:sz w:val="22"/>
+                <w:szCs w:val="22"/>
+                <w:lang w:val="cs-CZ" w:eastAsia="zh-CN" w:bidi="ar-SA"/>
+              </w:rPr>
+            </w:pPr>
+            <w:r>
+              <w:rPr>
+                <w:rFonts w:eastAsia="Cambria" w:cs="Times New Roman" w:ascii="Times New Roman" w:hAnsi="Times New Roman"/>
+                <w:color w:val="00000A"/>
+                <w:sz w:val="22"/>
+                <w:szCs w:val="22"/>
+                <w:lang w:val="cs-CZ" w:eastAsia="zh-CN" w:bidi="ar-SA"/>
+              </w:rPr>
+              <w:t>Již v kapitole Financování je na straně 46 řečeno, že „Výhled počítá od roku 2017 s rozpočtovým přebytkem, ovšem za cenu výrazné redukce kapitálových výdajů. Z toho vyplývá nutnost stanovení prioritních investic a maximalizace užitku z vydaných prostředků.“</w:t>
+            </w:r>
+          </w:p>
+          <w:p>
+            <w:pPr>
+              <w:pStyle w:val="Normal"/>
+              <w:snapToGrid w:val="false"/>
+              <w:spacing w:before="80" w:after="120"/>
+              <w:rPr>
+                <w:rFonts w:ascii="Times New Roman" w:hAnsi="Times New Roman" w:eastAsia="Cambria" w:cs="Times New Roman"/>
+                <w:color w:val="00000A"/>
+                <w:sz w:val="22"/>
+                <w:szCs w:val="22"/>
+                <w:lang w:val="cs-CZ" w:eastAsia="zh-CN" w:bidi="ar-SA"/>
+              </w:rPr>
+            </w:pPr>
+            <w:r>
+              <w:rPr>
+                <w:rFonts w:eastAsia="Cambria" w:cs="Times New Roman" w:ascii="Times New Roman" w:hAnsi="Times New Roman"/>
+                <w:color w:val="00000A"/>
+                <w:sz w:val="22"/>
+                <w:szCs w:val="22"/>
+                <w:lang w:val="cs-CZ" w:eastAsia="zh-CN" w:bidi="ar-SA"/>
+              </w:rPr>
+              <w:t>O stanovení prioritních investic se ale přitom Plán příliš nepokouší, nejblíže se tomu podobá věta „jako příklad strategických investic města lze uvést: dokončení MO (ochrana kompaktního města), Radlická radiála (omezení V-Z tranzitu Prahou 5, 2 a 3), zvážit převod investorství Pražského okruhu na HMP včetně investičních prostředků), metro D (omezení IAD v JV sektoru Prahy), systém Park and Ride (včetně realizace v PMO), výstavba soc. bytů a bydlení pro seniory, obnova škol zřizovaných HMP, investice v oblasti IZS a zajištění bezpečných dodávek vody a energií i v budoucnu, komplexní řešení navazujících aktivit na stavbu ÚČOV, dobudování technické infrastruktury na okraji HMP a další.“ Tento výčet je dosti široký, ale zároveň často nekonkrétní. V současnosti totiž existuje více variant dokončení MO a PO, trasování metra D, není jasné, co znamená „navazující aktivity na stavbu ÚČOV“ atd. Právě stanovení zcela konkrétních strategických investic, které chceme dokončit do roku 2030, spolu s cestami, jak toho dosáhnout (včetně financování), má dle našeho názoru mít v Plánu své místo.</w:t>
             </w:r>
           </w:p>
         </w:tc>
@@ -3376,6 +3506,7 @@
         <w:ind w:left="720" w:hanging="360"/>
       </w:pPr>
       <w:rPr>
+        <w:sz w:val="22"/>
         <w:rFonts w:ascii="Times New Roman" w:hAnsi="Times New Roman"/>
         <w:color w:val="000000"/>
       </w:rPr>
@@ -4197,6 +4328,15 @@
       <w:bCs/>
     </w:rPr>
   </w:style>
+  <w:style w:type="character" w:styleId="ListLabel2">
+    <w:name w:val="ListLabel 2"/>
+    <w:qFormat/>
+    <w:rPr>
+      <w:rFonts w:ascii="Times New Roman" w:hAnsi="Times New Roman"/>
+      <w:color w:val="000000"/>
+      <w:sz w:val="22"/>
+    </w:rPr>
+  </w:style>
   <w:style w:type="paragraph" w:styleId="Nadpis">
     <w:name w:val="Nadpis"/>
     <w:basedOn w:val="Normal"/>

</xml_diff>